<commit_message>
Refactorization of the SaveSet and Snapshot to make it easier to add additional columns (data is now stored by rows instead of by columns).
</commit_message>
<xml_diff>
--- a/applications/saverestore/saverestore-plugins/org.csstudio.saverestore/docs/SaveAndRestore.docx
+++ b/applications/saverestore/saverestore-plugins/org.csstudio.saverestore/docs/SaveAndRestore.docx
@@ -195,7 +195,7 @@
             </w:pPr>
             <w:fldSimple w:instr=" DOCPROPERTY  Revision  \* MERGEFORMAT ">
               <w:r>
-                <w:t>0.1</w:t>
+                <w:t>1.1</w:t>
               </w:r>
             </w:fldSimple>
           </w:p>
@@ -761,7 +761,7 @@
                 <w:noProof/>
                 <w:szCs w:val="22"/>
               </w:rPr>
-              <w:t>February 26, 2016</w:t>
+              <w:t>November 8, 2016</w:t>
             </w:r>
             <w:r>
               <w:fldChar w:fldCharType="end"/>
@@ -875,7 +875,7 @@
       <w:r>
         <w:rPr>
           <w:noProof/>
-          <w:lang w:val="sl-SI" w:eastAsia="sl-SI" w:bidi="km-KH"/>
+          <w:lang w:val="sl-SI" w:eastAsia="sl-SI"/>
         </w:rPr>
         <mc:AlternateContent>
           <mc:Choice Requires="wps">
@@ -939,7 +939,7 @@
                             <w:r>
                               <w:rPr>
                                 <w:noProof/>
-                                <w:lang w:val="sl-SI" w:eastAsia="sl-SI" w:bidi="km-KH"/>
+                                <w:lang w:val="sl-SI" w:eastAsia="sl-SI"/>
                               </w:rPr>
                               <w:drawing>
                                 <wp:inline distT="0" distB="0" distL="0" distR="0" wp14:anchorId="48CAD735" wp14:editId="28AEDB15">
@@ -1018,7 +1018,7 @@
                       <w:r>
                         <w:rPr>
                           <w:noProof/>
-                          <w:lang w:val="sl-SI" w:eastAsia="sl-SI" w:bidi="km-KH"/>
+                          <w:lang w:val="sl-SI" w:eastAsia="sl-SI"/>
                         </w:rPr>
                         <w:drawing>
                           <wp:inline distT="0" distB="0" distL="0" distR="0" wp14:anchorId="48CAD735" wp14:editId="28AEDB15">
@@ -1123,6 +1123,8 @@
       <w:r>
         <w:fldChar w:fldCharType="end"/>
       </w:r>
+      <w:bookmarkStart w:id="3" w:name="_GoBack"/>
+      <w:bookmarkEnd w:id="3"/>
     </w:p>
     <w:tbl>
       <w:tblPr>
@@ -1525,9 +1527,6 @@
             <w:bottom w:w="57" w:type="dxa"/>
           </w:tblCellMar>
         </w:tblPrEx>
-        <w:trPr>
-          <w:cnfStyle w:val="010000000000" w:firstRow="0" w:lastRow="1" w:firstColumn="0" w:lastColumn="0" w:oddVBand="0" w:evenVBand="0" w:oddHBand="0" w:evenHBand="0" w:firstRowFirstColumn="0" w:firstRowLastColumn="0" w:lastRowFirstColumn="0" w:lastRowLastColumn="0"/>
-        </w:trPr>
         <w:tc>
           <w:tcPr>
             <w:tcW w:w="1004" w:type="dxa"/>
@@ -1621,6 +1620,109 @@
           </w:p>
         </w:tc>
       </w:tr>
+      <w:tr>
+        <w:tblPrEx>
+          <w:tblCellMar>
+            <w:top w:w="57" w:type="dxa"/>
+            <w:bottom w:w="57" w:type="dxa"/>
+          </w:tblCellMar>
+        </w:tblPrEx>
+        <w:trPr>
+          <w:cnfStyle w:val="010000000000" w:firstRow="0" w:lastRow="1" w:firstColumn="0" w:lastColumn="0" w:oddVBand="0" w:evenVBand="0" w:oddHBand="0" w:evenHBand="0" w:firstRowFirstColumn="0" w:firstRowLastColumn="0" w:lastRowFirstColumn="0" w:lastRowLastColumn="0"/>
+        </w:trPr>
+        <w:tc>
+          <w:tcPr>
+            <w:tcW w:w="1004" w:type="dxa"/>
+          </w:tcPr>
+          <w:p>
+            <w:pPr>
+              <w:rPr>
+                <w:rStyle w:val="2check"/>
+              </w:rPr>
+            </w:pPr>
+            <w:r>
+              <w:rPr>
+                <w:rStyle w:val="2check"/>
+              </w:rPr>
+              <w:t>1.1</w:t>
+            </w:r>
+          </w:p>
+        </w:tc>
+        <w:tc>
+          <w:tcPr>
+            <w:tcW w:w="1262" w:type="dxa"/>
+          </w:tcPr>
+          <w:p>
+            <w:pPr>
+              <w:rPr>
+                <w:rStyle w:val="2check"/>
+              </w:rPr>
+            </w:pPr>
+            <w:r>
+              <w:rPr>
+                <w:rStyle w:val="2check"/>
+              </w:rPr>
+              <w:t>2016-11-08</w:t>
+            </w:r>
+          </w:p>
+        </w:tc>
+        <w:tc>
+          <w:tcPr>
+            <w:tcW w:w="1938" w:type="dxa"/>
+          </w:tcPr>
+          <w:p>
+            <w:pPr>
+              <w:rPr>
+                <w:rStyle w:val="2check"/>
+              </w:rPr>
+            </w:pPr>
+            <w:proofErr w:type="spellStart"/>
+            <w:r>
+              <w:rPr>
+                <w:rStyle w:val="2check"/>
+              </w:rPr>
+              <w:t>jbobnar</w:t>
+            </w:r>
+            <w:proofErr w:type="spellEnd"/>
+          </w:p>
+        </w:tc>
+        <w:tc>
+          <w:tcPr>
+            <w:tcW w:w="1268" w:type="dxa"/>
+          </w:tcPr>
+          <w:p>
+            <w:pPr>
+              <w:rPr>
+                <w:rStyle w:val="2check"/>
+              </w:rPr>
+            </w:pPr>
+            <w:r>
+              <w:rPr>
+                <w:rStyle w:val="2check"/>
+              </w:rPr>
+              <w:t>3.1.2, All</w:t>
+            </w:r>
+          </w:p>
+        </w:tc>
+        <w:tc>
+          <w:tcPr>
+            <w:tcW w:w="3148" w:type="dxa"/>
+          </w:tcPr>
+          <w:p>
+            <w:pPr>
+              <w:rPr>
+                <w:rStyle w:val="2check"/>
+              </w:rPr>
+            </w:pPr>
+            <w:r>
+              <w:rPr>
+                <w:rStyle w:val="2check"/>
+              </w:rPr>
+              <w:t>Added the parts related to READ_ONLY property. Fixed some spelling errors</w:t>
+            </w:r>
+          </w:p>
+        </w:tc>
+      </w:tr>
     </w:tbl>
     <w:p>
       <w:pPr>
@@ -1867,8 +1969,8 @@
         <w:fldChar w:fldCharType="end"/>
       </w:r>
     </w:p>
-    <w:bookmarkStart w:id="3" w:name="_Toc532637492"/>
-    <w:bookmarkStart w:id="4" w:name="_Toc535405980"/>
+    <w:bookmarkStart w:id="4" w:name="_Toc532637492"/>
+    <w:bookmarkStart w:id="5" w:name="_Toc535405980"/>
     <w:p>
       <w:pPr>
         <w:pStyle w:val="Heading0"/>
@@ -1915,8 +2017,8 @@
       <w:r>
         <w:fldChar w:fldCharType="end"/>
       </w:r>
-      <w:bookmarkEnd w:id="3"/>
       <w:bookmarkEnd w:id="4"/>
+      <w:bookmarkEnd w:id="5"/>
     </w:p>
     <w:p>
       <w:pPr>
@@ -1950,7 +2052,7 @@
         <w:t>.</w:t>
       </w:r>
     </w:p>
-    <w:bookmarkStart w:id="5" w:name="_Toc535405981"/>
+    <w:bookmarkStart w:id="6" w:name="_Toc535405981"/>
     <w:p>
       <w:pPr>
         <w:pStyle w:val="Heading0"/>
@@ -1997,7 +2099,7 @@
       <w:r>
         <w:fldChar w:fldCharType="end"/>
       </w:r>
-      <w:bookmarkEnd w:id="5"/>
+      <w:bookmarkEnd w:id="6"/>
     </w:p>
     <w:p>
       <w:pPr>
@@ -2038,7 +2140,7 @@
           <w:szCs w:val="39"/>
         </w:rPr>
       </w:pPr>
-      <w:bookmarkStart w:id="6" w:name="ToC"/>
+      <w:bookmarkStart w:id="7" w:name="ToC"/>
       <w:r>
         <w:br w:type="page"/>
       </w:r>
@@ -2090,7 +2192,7 @@
       <w:r>
         <w:fldChar w:fldCharType="end"/>
       </w:r>
-      <w:bookmarkEnd w:id="6"/>
+      <w:bookmarkEnd w:id="7"/>
     </w:p>
     <w:p>
       <w:pPr>
@@ -2101,8 +2203,8 @@
           <w:noProof/>
           <w:color w:val="auto"/>
           <w:sz w:val="22"/>
-          <w:szCs w:val="36"/>
-          <w:lang w:val="sl-SI" w:eastAsia="sl-SI" w:bidi="km-KH"/>
+          <w:szCs w:val="22"/>
+          <w:lang w:val="sl-SI" w:eastAsia="sl-SI"/>
         </w:rPr>
       </w:pPr>
       <w:r>
@@ -2129,7 +2231,7 @@
         </w:rPr>
         <w:fldChar w:fldCharType="separate"/>
       </w:r>
-      <w:hyperlink w:anchor="_Toc444253349" w:history="1">
+      <w:hyperlink w:anchor="_Toc466404064" w:history="1">
         <w:r>
           <w:rPr>
             <w:rStyle w:val="Hyperlink"/>
@@ -2156,7 +2258,7 @@
             <w:noProof/>
             <w:webHidden/>
           </w:rPr>
-          <w:instrText xml:space="preserve"> PAGEREF _Toc444253349 \h </w:instrText>
+          <w:instrText xml:space="preserve"> PAGEREF _Toc466404064 \h </w:instrText>
         </w:r>
         <w:r>
           <w:rPr>
@@ -2196,11 +2298,11 @@
           <w:noProof/>
           <w:color w:val="auto"/>
           <w:sz w:val="22"/>
-          <w:szCs w:val="36"/>
-          <w:lang w:val="sl-SI" w:eastAsia="sl-SI" w:bidi="km-KH"/>
+          <w:szCs w:val="22"/>
+          <w:lang w:val="sl-SI" w:eastAsia="sl-SI"/>
         </w:rPr>
       </w:pPr>
-      <w:hyperlink w:anchor="_Toc444253350" w:history="1">
+      <w:hyperlink w:anchor="_Toc466404065" w:history="1">
         <w:r>
           <w:rPr>
             <w:rStyle w:val="Hyperlink"/>
@@ -2227,7 +2329,7 @@
             <w:noProof/>
             <w:webHidden/>
           </w:rPr>
-          <w:instrText xml:space="preserve"> PAGEREF _Toc444253350 \h </w:instrText>
+          <w:instrText xml:space="preserve"> PAGEREF _Toc466404065 \h </w:instrText>
         </w:r>
         <w:r>
           <w:rPr>
@@ -2264,11 +2366,11 @@
         <w:rPr>
           <w:rFonts w:asciiTheme="minorHAnsi" w:eastAsiaTheme="minorEastAsia" w:hAnsiTheme="minorHAnsi" w:cstheme="minorBidi"/>
           <w:color w:val="auto"/>
-          <w:szCs w:val="36"/>
-          <w:lang w:val="sl-SI" w:eastAsia="sl-SI" w:bidi="km-KH"/>
+          <w:szCs w:val="22"/>
+          <w:lang w:val="sl-SI" w:eastAsia="sl-SI"/>
         </w:rPr>
       </w:pPr>
-      <w:hyperlink w:anchor="_Toc444253351" w:history="1">
+      <w:hyperlink w:anchor="_Toc466404066" w:history="1">
         <w:r>
           <w:rPr>
             <w:rStyle w:val="Hyperlink"/>
@@ -2291,7 +2393,7 @@
           <w:rPr>
             <w:webHidden/>
           </w:rPr>
-          <w:instrText xml:space="preserve"> PAGEREF _Toc444253351 \h </w:instrText>
+          <w:instrText xml:space="preserve"> PAGEREF _Toc466404066 \h </w:instrText>
         </w:r>
         <w:r>
           <w:rPr>
@@ -2324,11 +2426,11 @@
         <w:rPr>
           <w:rFonts w:asciiTheme="minorHAnsi" w:eastAsiaTheme="minorEastAsia" w:hAnsiTheme="minorHAnsi" w:cstheme="minorBidi"/>
           <w:color w:val="auto"/>
-          <w:szCs w:val="36"/>
-          <w:lang w:val="sl-SI" w:eastAsia="sl-SI" w:bidi="km-KH"/>
+          <w:szCs w:val="22"/>
+          <w:lang w:val="sl-SI" w:eastAsia="sl-SI"/>
         </w:rPr>
       </w:pPr>
-      <w:hyperlink w:anchor="_Toc444253352" w:history="1">
+      <w:hyperlink w:anchor="_Toc466404067" w:history="1">
         <w:r>
           <w:rPr>
             <w:rStyle w:val="Hyperlink"/>
@@ -2351,7 +2453,7 @@
           <w:rPr>
             <w:webHidden/>
           </w:rPr>
-          <w:instrText xml:space="preserve"> PAGEREF _Toc444253352 \h </w:instrText>
+          <w:instrText xml:space="preserve"> PAGEREF _Toc466404067 \h </w:instrText>
         </w:r>
         <w:r>
           <w:rPr>
@@ -2387,11 +2489,11 @@
           <w:noProof/>
           <w:color w:val="auto"/>
           <w:sz w:val="22"/>
-          <w:szCs w:val="36"/>
-          <w:lang w:val="sl-SI" w:eastAsia="sl-SI" w:bidi="km-KH"/>
+          <w:szCs w:val="22"/>
+          <w:lang w:val="sl-SI" w:eastAsia="sl-SI"/>
         </w:rPr>
       </w:pPr>
-      <w:hyperlink w:anchor="_Toc444253353" w:history="1">
+      <w:hyperlink w:anchor="_Toc466404068" w:history="1">
         <w:r>
           <w:rPr>
             <w:rStyle w:val="Hyperlink"/>
@@ -2418,7 +2520,7 @@
             <w:noProof/>
             <w:webHidden/>
           </w:rPr>
-          <w:instrText xml:space="preserve"> PAGEREF _Toc444253353 \h </w:instrText>
+          <w:instrText xml:space="preserve"> PAGEREF _Toc466404068 \h </w:instrText>
         </w:r>
         <w:r>
           <w:rPr>
@@ -2455,11 +2557,11 @@
         <w:rPr>
           <w:rFonts w:asciiTheme="minorHAnsi" w:eastAsiaTheme="minorEastAsia" w:hAnsiTheme="minorHAnsi" w:cstheme="minorBidi"/>
           <w:color w:val="auto"/>
-          <w:szCs w:val="36"/>
-          <w:lang w:val="sl-SI" w:eastAsia="sl-SI" w:bidi="km-KH"/>
+          <w:szCs w:val="22"/>
+          <w:lang w:val="sl-SI" w:eastAsia="sl-SI"/>
         </w:rPr>
       </w:pPr>
-      <w:hyperlink w:anchor="_Toc444253354" w:history="1">
+      <w:hyperlink w:anchor="_Toc466404069" w:history="1">
         <w:r>
           <w:rPr>
             <w:rStyle w:val="Hyperlink"/>
@@ -2482,7 +2584,7 @@
           <w:rPr>
             <w:webHidden/>
           </w:rPr>
-          <w:instrText xml:space="preserve"> PAGEREF _Toc444253354 \h </w:instrText>
+          <w:instrText xml:space="preserve"> PAGEREF _Toc466404069 \h </w:instrText>
         </w:r>
         <w:r>
           <w:rPr>
@@ -2516,11 +2618,10 @@
           <w:rFonts w:asciiTheme="minorHAnsi" w:eastAsiaTheme="minorEastAsia" w:hAnsiTheme="minorHAnsi" w:cstheme="minorBidi"/>
           <w:color w:val="auto"/>
           <w:sz w:val="22"/>
-          <w:szCs w:val="36"/>
-          <w:lang w:val="sl-SI" w:eastAsia="sl-SI" w:bidi="km-KH"/>
+          <w:lang w:val="sl-SI" w:eastAsia="sl-SI"/>
         </w:rPr>
       </w:pPr>
-      <w:hyperlink w:anchor="_Toc444253355" w:history="1">
+      <w:hyperlink w:anchor="_Toc466404070" w:history="1">
         <w:r>
           <w:rPr>
             <w:rStyle w:val="Hyperlink"/>
@@ -2543,7 +2644,7 @@
           <w:rPr>
             <w:webHidden/>
           </w:rPr>
-          <w:instrText xml:space="preserve"> PAGEREF _Toc444253355 \h </w:instrText>
+          <w:instrText xml:space="preserve"> PAGEREF _Toc466404070 \h </w:instrText>
         </w:r>
         <w:r>
           <w:rPr>
@@ -2577,11 +2678,10 @@
           <w:rFonts w:asciiTheme="minorHAnsi" w:eastAsiaTheme="minorEastAsia" w:hAnsiTheme="minorHAnsi" w:cstheme="minorBidi"/>
           <w:color w:val="auto"/>
           <w:sz w:val="22"/>
-          <w:szCs w:val="36"/>
-          <w:lang w:val="sl-SI" w:eastAsia="sl-SI" w:bidi="km-KH"/>
+          <w:lang w:val="sl-SI" w:eastAsia="sl-SI"/>
         </w:rPr>
       </w:pPr>
-      <w:hyperlink w:anchor="_Toc444253356" w:history="1">
+      <w:hyperlink w:anchor="_Toc466404071" w:history="1">
         <w:r>
           <w:rPr>
             <w:rStyle w:val="Hyperlink"/>
@@ -2604,7 +2704,7 @@
           <w:rPr>
             <w:webHidden/>
           </w:rPr>
-          <w:instrText xml:space="preserve"> PAGEREF _Toc444253356 \h </w:instrText>
+          <w:instrText xml:space="preserve"> PAGEREF _Toc466404071 \h </w:instrText>
         </w:r>
         <w:r>
           <w:rPr>
@@ -2638,11 +2738,10 @@
           <w:rFonts w:asciiTheme="minorHAnsi" w:eastAsiaTheme="minorEastAsia" w:hAnsiTheme="minorHAnsi" w:cstheme="minorBidi"/>
           <w:color w:val="auto"/>
           <w:sz w:val="22"/>
-          <w:szCs w:val="36"/>
-          <w:lang w:val="sl-SI" w:eastAsia="sl-SI" w:bidi="km-KH"/>
+          <w:lang w:val="sl-SI" w:eastAsia="sl-SI"/>
         </w:rPr>
       </w:pPr>
-      <w:hyperlink w:anchor="_Toc444253357" w:history="1">
+      <w:hyperlink w:anchor="_Toc466404072" w:history="1">
         <w:r>
           <w:rPr>
             <w:rStyle w:val="Hyperlink"/>
@@ -2665,7 +2764,7 @@
           <w:rPr>
             <w:webHidden/>
           </w:rPr>
-          <w:instrText xml:space="preserve"> PAGEREF _Toc444253357 \h </w:instrText>
+          <w:instrText xml:space="preserve"> PAGEREF _Toc466404072 \h </w:instrText>
         </w:r>
         <w:r>
           <w:rPr>
@@ -2699,11 +2798,10 @@
           <w:rFonts w:asciiTheme="minorHAnsi" w:eastAsiaTheme="minorEastAsia" w:hAnsiTheme="minorHAnsi" w:cstheme="minorBidi"/>
           <w:color w:val="auto"/>
           <w:sz w:val="22"/>
-          <w:szCs w:val="36"/>
-          <w:lang w:val="sl-SI" w:eastAsia="sl-SI" w:bidi="km-KH"/>
+          <w:lang w:val="sl-SI" w:eastAsia="sl-SI"/>
         </w:rPr>
       </w:pPr>
-      <w:hyperlink w:anchor="_Toc444253358" w:history="1">
+      <w:hyperlink w:anchor="_Toc466404073" w:history="1">
         <w:r>
           <w:rPr>
             <w:rStyle w:val="Hyperlink"/>
@@ -2726,7 +2824,7 @@
           <w:rPr>
             <w:webHidden/>
           </w:rPr>
-          <w:instrText xml:space="preserve"> PAGEREF _Toc444253358 \h </w:instrText>
+          <w:instrText xml:space="preserve"> PAGEREF _Toc466404073 \h </w:instrText>
         </w:r>
         <w:r>
           <w:rPr>
@@ -2762,11 +2860,11 @@
         <w:rPr>
           <w:rFonts w:asciiTheme="minorHAnsi" w:eastAsiaTheme="minorEastAsia" w:hAnsiTheme="minorHAnsi" w:cstheme="minorBidi"/>
           <w:color w:val="auto"/>
-          <w:szCs w:val="36"/>
-          <w:lang w:val="sl-SI" w:eastAsia="sl-SI" w:bidi="km-KH"/>
+          <w:szCs w:val="22"/>
+          <w:lang w:val="sl-SI" w:eastAsia="sl-SI"/>
         </w:rPr>
       </w:pPr>
-      <w:hyperlink w:anchor="_Toc444253359" w:history="1">
+      <w:hyperlink w:anchor="_Toc466404074" w:history="1">
         <w:r>
           <w:rPr>
             <w:rStyle w:val="Hyperlink"/>
@@ -2777,8 +2875,8 @@
           <w:rPr>
             <w:rFonts w:asciiTheme="minorHAnsi" w:eastAsiaTheme="minorEastAsia" w:hAnsiTheme="minorHAnsi" w:cstheme="minorBidi"/>
             <w:color w:val="auto"/>
-            <w:szCs w:val="36"/>
-            <w:lang w:val="sl-SI" w:eastAsia="sl-SI" w:bidi="km-KH"/>
+            <w:szCs w:val="22"/>
+            <w:lang w:val="sl-SI" w:eastAsia="sl-SI"/>
           </w:rPr>
           <w:tab/>
         </w:r>
@@ -2804,7 +2902,7 @@
           <w:rPr>
             <w:webHidden/>
           </w:rPr>
-          <w:instrText xml:space="preserve"> PAGEREF _Toc444253359 \h </w:instrText>
+          <w:instrText xml:space="preserve"> PAGEREF _Toc466404074 \h </w:instrText>
         </w:r>
         <w:r>
           <w:rPr>
@@ -2840,11 +2938,11 @@
         <w:rPr>
           <w:rFonts w:asciiTheme="minorHAnsi" w:eastAsiaTheme="minorEastAsia" w:hAnsiTheme="minorHAnsi" w:cstheme="minorBidi"/>
           <w:color w:val="auto"/>
-          <w:szCs w:val="36"/>
-          <w:lang w:val="sl-SI" w:eastAsia="sl-SI" w:bidi="km-KH"/>
+          <w:szCs w:val="22"/>
+          <w:lang w:val="sl-SI" w:eastAsia="sl-SI"/>
         </w:rPr>
       </w:pPr>
-      <w:hyperlink w:anchor="_Toc444253360" w:history="1">
+      <w:hyperlink w:anchor="_Toc466404075" w:history="1">
         <w:r>
           <w:rPr>
             <w:rStyle w:val="Hyperlink"/>
@@ -2855,8 +2953,8 @@
           <w:rPr>
             <w:rFonts w:asciiTheme="minorHAnsi" w:eastAsiaTheme="minorEastAsia" w:hAnsiTheme="minorHAnsi" w:cstheme="minorBidi"/>
             <w:color w:val="auto"/>
-            <w:szCs w:val="36"/>
-            <w:lang w:val="sl-SI" w:eastAsia="sl-SI" w:bidi="km-KH"/>
+            <w:szCs w:val="22"/>
+            <w:lang w:val="sl-SI" w:eastAsia="sl-SI"/>
           </w:rPr>
           <w:tab/>
         </w:r>
@@ -2882,7 +2980,7 @@
           <w:rPr>
             <w:webHidden/>
           </w:rPr>
-          <w:instrText xml:space="preserve"> PAGEREF _Toc444253360 \h </w:instrText>
+          <w:instrText xml:space="preserve"> PAGEREF _Toc466404075 \h </w:instrText>
         </w:r>
         <w:r>
           <w:rPr>
@@ -2916,11 +3014,10 @@
           <w:rFonts w:asciiTheme="minorHAnsi" w:eastAsiaTheme="minorEastAsia" w:hAnsiTheme="minorHAnsi" w:cstheme="minorBidi"/>
           <w:color w:val="auto"/>
           <w:sz w:val="22"/>
-          <w:szCs w:val="36"/>
-          <w:lang w:val="sl-SI" w:eastAsia="sl-SI" w:bidi="km-KH"/>
+          <w:lang w:val="sl-SI" w:eastAsia="sl-SI"/>
         </w:rPr>
       </w:pPr>
-      <w:hyperlink w:anchor="_Toc444253361" w:history="1">
+      <w:hyperlink w:anchor="_Toc466404076" w:history="1">
         <w:r>
           <w:rPr>
             <w:rStyle w:val="Hyperlink"/>
@@ -2943,7 +3040,7 @@
           <w:rPr>
             <w:webHidden/>
           </w:rPr>
-          <w:instrText xml:space="preserve"> PAGEREF _Toc444253361 \h </w:instrText>
+          <w:instrText xml:space="preserve"> PAGEREF _Toc466404076 \h </w:instrText>
         </w:r>
         <w:r>
           <w:rPr>
@@ -2977,11 +3074,10 @@
           <w:rFonts w:asciiTheme="minorHAnsi" w:eastAsiaTheme="minorEastAsia" w:hAnsiTheme="minorHAnsi" w:cstheme="minorBidi"/>
           <w:color w:val="auto"/>
           <w:sz w:val="22"/>
-          <w:szCs w:val="36"/>
-          <w:lang w:val="sl-SI" w:eastAsia="sl-SI" w:bidi="km-KH"/>
+          <w:lang w:val="sl-SI" w:eastAsia="sl-SI"/>
         </w:rPr>
       </w:pPr>
-      <w:hyperlink w:anchor="_Toc444253362" w:history="1">
+      <w:hyperlink w:anchor="_Toc466404077" w:history="1">
         <w:r>
           <w:rPr>
             <w:rStyle w:val="Hyperlink"/>
@@ -3004,7 +3100,7 @@
           <w:rPr>
             <w:webHidden/>
           </w:rPr>
-          <w:instrText xml:space="preserve"> PAGEREF _Toc444253362 \h </w:instrText>
+          <w:instrText xml:space="preserve"> PAGEREF _Toc466404077 \h </w:instrText>
         </w:r>
         <w:r>
           <w:rPr>
@@ -3038,11 +3134,10 @@
           <w:rFonts w:asciiTheme="minorHAnsi" w:eastAsiaTheme="minorEastAsia" w:hAnsiTheme="minorHAnsi" w:cstheme="minorBidi"/>
           <w:color w:val="auto"/>
           <w:sz w:val="22"/>
-          <w:szCs w:val="36"/>
-          <w:lang w:val="sl-SI" w:eastAsia="sl-SI" w:bidi="km-KH"/>
+          <w:lang w:val="sl-SI" w:eastAsia="sl-SI"/>
         </w:rPr>
       </w:pPr>
-      <w:hyperlink w:anchor="_Toc444253363" w:history="1">
+      <w:hyperlink w:anchor="_Toc466404078" w:history="1">
         <w:r>
           <w:rPr>
             <w:rStyle w:val="Hyperlink"/>
@@ -3065,7 +3160,7 @@
           <w:rPr>
             <w:webHidden/>
           </w:rPr>
-          <w:instrText xml:space="preserve"> PAGEREF _Toc444253363 \h </w:instrText>
+          <w:instrText xml:space="preserve"> PAGEREF _Toc466404078 \h </w:instrText>
         </w:r>
         <w:r>
           <w:rPr>
@@ -3101,11 +3196,11 @@
         <w:rPr>
           <w:rFonts w:asciiTheme="minorHAnsi" w:eastAsiaTheme="minorEastAsia" w:hAnsiTheme="minorHAnsi" w:cstheme="minorBidi"/>
           <w:color w:val="auto"/>
-          <w:szCs w:val="36"/>
-          <w:lang w:val="sl-SI" w:eastAsia="sl-SI" w:bidi="km-KH"/>
+          <w:szCs w:val="22"/>
+          <w:lang w:val="sl-SI" w:eastAsia="sl-SI"/>
         </w:rPr>
       </w:pPr>
-      <w:hyperlink w:anchor="_Toc444253364" w:history="1">
+      <w:hyperlink w:anchor="_Toc466404079" w:history="1">
         <w:r>
           <w:rPr>
             <w:rStyle w:val="Hyperlink"/>
@@ -3116,8 +3211,8 @@
           <w:rPr>
             <w:rFonts w:asciiTheme="minorHAnsi" w:eastAsiaTheme="minorEastAsia" w:hAnsiTheme="minorHAnsi" w:cstheme="minorBidi"/>
             <w:color w:val="auto"/>
-            <w:szCs w:val="36"/>
-            <w:lang w:val="sl-SI" w:eastAsia="sl-SI" w:bidi="km-KH"/>
+            <w:szCs w:val="22"/>
+            <w:lang w:val="sl-SI" w:eastAsia="sl-SI"/>
           </w:rPr>
           <w:tab/>
         </w:r>
@@ -3143,85 +3238,7 @@
           <w:rPr>
             <w:webHidden/>
           </w:rPr>
-          <w:instrText xml:space="preserve"> PAGEREF _Toc444253364 \h </w:instrText>
-        </w:r>
-        <w:r>
-          <w:rPr>
-            <w:webHidden/>
-          </w:rPr>
-        </w:r>
-        <w:r>
-          <w:rPr>
-            <w:webHidden/>
-          </w:rPr>
-          <w:fldChar w:fldCharType="separate"/>
-        </w:r>
-        <w:r>
-          <w:rPr>
-            <w:webHidden/>
-          </w:rPr>
-          <w:t>10</w:t>
-        </w:r>
-        <w:r>
-          <w:rPr>
-            <w:webHidden/>
-          </w:rPr>
-          <w:fldChar w:fldCharType="end"/>
-        </w:r>
-      </w:hyperlink>
-    </w:p>
-    <w:p>
-      <w:pPr>
-        <w:pStyle w:val="TOC3"/>
-        <w:tabs>
-          <w:tab w:val="left" w:pos="1440"/>
-        </w:tabs>
-        <w:rPr>
-          <w:rFonts w:asciiTheme="minorHAnsi" w:eastAsiaTheme="minorEastAsia" w:hAnsiTheme="minorHAnsi" w:cstheme="minorBidi"/>
-          <w:color w:val="auto"/>
-          <w:szCs w:val="36"/>
-          <w:lang w:val="sl-SI" w:eastAsia="sl-SI" w:bidi="km-KH"/>
-        </w:rPr>
-      </w:pPr>
-      <w:hyperlink w:anchor="_Toc444253365" w:history="1">
-        <w:r>
-          <w:rPr>
-            <w:rStyle w:val="Hyperlink"/>
-          </w:rPr>
-          <w:t>3.1.4</w:t>
-        </w:r>
-        <w:r>
-          <w:rPr>
-            <w:rFonts w:asciiTheme="minorHAnsi" w:eastAsiaTheme="minorEastAsia" w:hAnsiTheme="minorHAnsi" w:cstheme="minorBidi"/>
-            <w:color w:val="auto"/>
-            <w:szCs w:val="36"/>
-            <w:lang w:val="sl-SI" w:eastAsia="sl-SI" w:bidi="km-KH"/>
-          </w:rPr>
-          <w:tab/>
-        </w:r>
-        <w:r>
-          <w:rPr>
-            <w:rStyle w:val="Hyperlink"/>
-          </w:rPr>
-          <w:t>Code Structure</w:t>
-        </w:r>
-        <w:r>
-          <w:rPr>
-            <w:webHidden/>
-          </w:rPr>
-          <w:tab/>
-        </w:r>
-        <w:r>
-          <w:rPr>
-            <w:webHidden/>
-          </w:rPr>
-          <w:fldChar w:fldCharType="begin"/>
-        </w:r>
-        <w:r>
-          <w:rPr>
-            <w:webHidden/>
-          </w:rPr>
-          <w:instrText xml:space="preserve"> PAGEREF _Toc444253365 \h </w:instrText>
+          <w:instrText xml:space="preserve"> PAGEREF _Toc466404079 \h </w:instrText>
         </w:r>
         <w:r>
           <w:rPr>
@@ -3250,16 +3267,93 @@
     </w:p>
     <w:p>
       <w:pPr>
+        <w:pStyle w:val="TOC3"/>
+        <w:tabs>
+          <w:tab w:val="left" w:pos="1440"/>
+        </w:tabs>
+        <w:rPr>
+          <w:rFonts w:asciiTheme="minorHAnsi" w:eastAsiaTheme="minorEastAsia" w:hAnsiTheme="minorHAnsi" w:cstheme="minorBidi"/>
+          <w:color w:val="auto"/>
+          <w:szCs w:val="22"/>
+          <w:lang w:val="sl-SI" w:eastAsia="sl-SI"/>
+        </w:rPr>
+      </w:pPr>
+      <w:hyperlink w:anchor="_Toc466404080" w:history="1">
+        <w:r>
+          <w:rPr>
+            <w:rStyle w:val="Hyperlink"/>
+          </w:rPr>
+          <w:t>3.1.4</w:t>
+        </w:r>
+        <w:r>
+          <w:rPr>
+            <w:rFonts w:asciiTheme="minorHAnsi" w:eastAsiaTheme="minorEastAsia" w:hAnsiTheme="minorHAnsi" w:cstheme="minorBidi"/>
+            <w:color w:val="auto"/>
+            <w:szCs w:val="22"/>
+            <w:lang w:val="sl-SI" w:eastAsia="sl-SI"/>
+          </w:rPr>
+          <w:tab/>
+        </w:r>
+        <w:r>
+          <w:rPr>
+            <w:rStyle w:val="Hyperlink"/>
+          </w:rPr>
+          <w:t>Code Structure</w:t>
+        </w:r>
+        <w:r>
+          <w:rPr>
+            <w:webHidden/>
+          </w:rPr>
+          <w:tab/>
+        </w:r>
+        <w:r>
+          <w:rPr>
+            <w:webHidden/>
+          </w:rPr>
+          <w:fldChar w:fldCharType="begin"/>
+        </w:r>
+        <w:r>
+          <w:rPr>
+            <w:webHidden/>
+          </w:rPr>
+          <w:instrText xml:space="preserve"> PAGEREF _Toc466404080 \h </w:instrText>
+        </w:r>
+        <w:r>
+          <w:rPr>
+            <w:webHidden/>
+          </w:rPr>
+        </w:r>
+        <w:r>
+          <w:rPr>
+            <w:webHidden/>
+          </w:rPr>
+          <w:fldChar w:fldCharType="separate"/>
+        </w:r>
+        <w:r>
+          <w:rPr>
+            <w:webHidden/>
+          </w:rPr>
+          <w:t>12</w:t>
+        </w:r>
+        <w:r>
+          <w:rPr>
+            <w:webHidden/>
+          </w:rPr>
+          <w:fldChar w:fldCharType="end"/>
+        </w:r>
+      </w:hyperlink>
+    </w:p>
+    <w:p>
+      <w:pPr>
         <w:pStyle w:val="TOC4"/>
         <w:rPr>
           <w:rFonts w:asciiTheme="minorHAnsi" w:eastAsiaTheme="minorEastAsia" w:hAnsiTheme="minorHAnsi" w:cstheme="minorBidi"/>
           <w:color w:val="auto"/>
           <w:sz w:val="22"/>
-          <w:szCs w:val="36"/>
-          <w:lang w:val="sl-SI" w:eastAsia="sl-SI" w:bidi="km-KH"/>
+          <w:lang w:val="sl-SI" w:eastAsia="sl-SI"/>
         </w:rPr>
       </w:pPr>
-      <w:hyperlink w:anchor="_Toc444253366" w:history="1">
+      <w:hyperlink w:anchor="_Toc466404081" w:history="1">
         <w:r>
           <w:rPr>
             <w:rStyle w:val="Hyperlink"/>
@@ -3282,7 +3376,7 @@
           <w:rPr>
             <w:webHidden/>
           </w:rPr>
-          <w:instrText xml:space="preserve"> PAGEREF _Toc444253366 \h </w:instrText>
+          <w:instrText xml:space="preserve"> PAGEREF _Toc466404081 \h </w:instrText>
         </w:r>
         <w:r>
           <w:rPr>
@@ -3299,7 +3393,7 @@
           <w:rPr>
             <w:webHidden/>
           </w:rPr>
-          <w:t>11</w:t>
+          <w:t>12</w:t>
         </w:r>
         <w:r>
           <w:rPr>
@@ -3316,11 +3410,10 @@
           <w:rFonts w:asciiTheme="minorHAnsi" w:eastAsiaTheme="minorEastAsia" w:hAnsiTheme="minorHAnsi" w:cstheme="minorBidi"/>
           <w:color w:val="auto"/>
           <w:sz w:val="22"/>
-          <w:szCs w:val="36"/>
-          <w:lang w:val="sl-SI" w:eastAsia="sl-SI" w:bidi="km-KH"/>
+          <w:lang w:val="sl-SI" w:eastAsia="sl-SI"/>
         </w:rPr>
       </w:pPr>
-      <w:hyperlink w:anchor="_Toc444253367" w:history="1">
+      <w:hyperlink w:anchor="_Toc466404082" w:history="1">
         <w:r>
           <w:rPr>
             <w:rStyle w:val="Hyperlink"/>
@@ -3343,7 +3436,7 @@
           <w:rPr>
             <w:webHidden/>
           </w:rPr>
-          <w:instrText xml:space="preserve"> PAGEREF _Toc444253367 \h </w:instrText>
+          <w:instrText xml:space="preserve"> PAGEREF _Toc466404082 \h </w:instrText>
         </w:r>
         <w:r>
           <w:rPr>
@@ -3360,7 +3453,7 @@
           <w:rPr>
             <w:webHidden/>
           </w:rPr>
-          <w:t>12</w:t>
+          <w:t>13</w:t>
         </w:r>
         <w:r>
           <w:rPr>
@@ -3703,18 +3796,18 @@
         </w:rPr>
         <w:fldChar w:fldCharType="separate"/>
       </w:r>
-      <w:bookmarkStart w:id="7" w:name="_Ref338042393"/>
-      <w:bookmarkStart w:id="8" w:name="_Ref338042394"/>
-      <w:bookmarkStart w:id="9" w:name="_Ref338042395"/>
+      <w:bookmarkStart w:id="8" w:name="_Ref338042393"/>
+      <w:bookmarkStart w:id="9" w:name="_Ref338042394"/>
+      <w:bookmarkStart w:id="10" w:name="_Ref338042395"/>
       <w:r>
         <w:rPr>
           <w:noProof/>
         </w:rPr>
         <w:t>References</w:t>
       </w:r>
-      <w:bookmarkEnd w:id="7"/>
       <w:bookmarkEnd w:id="8"/>
       <w:bookmarkEnd w:id="9"/>
+      <w:bookmarkEnd w:id="10"/>
       <w:r>
         <w:rPr>
           <w:noProof/>
@@ -3730,7 +3823,7 @@
           <w:lang w:val="fr-FR"/>
         </w:rPr>
       </w:pPr>
-      <w:bookmarkStart w:id="10" w:name="_Ref432364746"/>
+      <w:bookmarkStart w:id="11" w:name="_Ref432364746"/>
       <w:r>
         <w:rPr>
           <w:rStyle w:val="2check"/>
@@ -3747,7 +3840,7 @@
           <w:t>https://git-scm.com/</w:t>
         </w:r>
       </w:hyperlink>
-      <w:bookmarkEnd w:id="10"/>
+      <w:bookmarkEnd w:id="11"/>
       <w:r>
         <w:rPr>
           <w:rStyle w:val="2check"/>
@@ -3763,7 +3856,7 @@
           <w:rStyle w:val="2check"/>
         </w:rPr>
       </w:pPr>
-      <w:bookmarkStart w:id="11" w:name="_Ref432364799"/>
+      <w:bookmarkStart w:id="12" w:name="_Ref432364799"/>
       <w:r>
         <w:rPr>
           <w:rStyle w:val="2check"/>
@@ -3778,7 +3871,7 @@
           <w:t>http://www.aps.anl.gov/epics/</w:t>
         </w:r>
       </w:hyperlink>
-      <w:bookmarkEnd w:id="11"/>
+      <w:bookmarkEnd w:id="12"/>
     </w:p>
     <w:p>
       <w:pPr>
@@ -3787,7 +3880,7 @@
           <w:rStyle w:val="2check"/>
         </w:rPr>
       </w:pPr>
-      <w:bookmarkStart w:id="12" w:name="_Ref432364694"/>
+      <w:bookmarkStart w:id="13" w:name="_Ref432364694"/>
       <w:r>
         <w:rPr>
           <w:rStyle w:val="2check"/>
@@ -3802,7 +3895,7 @@
           <w:t>http://controlsystemstudio.org/</w:t>
         </w:r>
       </w:hyperlink>
-      <w:bookmarkEnd w:id="12"/>
+      <w:bookmarkEnd w:id="13"/>
     </w:p>
     <w:p>
       <w:pPr>
@@ -3812,7 +3905,7 @@
           <w:lang w:val="de-DE"/>
         </w:rPr>
       </w:pPr>
-      <w:bookmarkStart w:id="13" w:name="_Ref432364812"/>
+      <w:bookmarkStart w:id="14" w:name="_Ref432364812"/>
       <w:r>
         <w:rPr>
           <w:rStyle w:val="2check"/>
@@ -3862,7 +3955,7 @@
           <w:lang w:val="de-DE"/>
         </w:rPr>
       </w:pPr>
-      <w:bookmarkStart w:id="14" w:name="_Ref444004530"/>
+      <w:bookmarkStart w:id="15" w:name="_Ref444004530"/>
       <w:r>
         <w:rPr>
           <w:rStyle w:val="2check"/>
@@ -3893,7 +3986,7 @@
         </w:rPr>
         <w:fldChar w:fldCharType="end"/>
       </w:r>
-      <w:bookmarkEnd w:id="14"/>
+      <w:bookmarkEnd w:id="15"/>
       <w:r>
         <w:rPr>
           <w:rStyle w:val="2check"/>
@@ -3902,7 +3995,7 @@
         <w:t xml:space="preserve"> </w:t>
       </w:r>
     </w:p>
-    <w:bookmarkEnd w:id="13"/>
+    <w:bookmarkEnd w:id="14"/>
     <w:p>
       <w:pPr>
         <w:rPr>
@@ -3936,12 +4029,12 @@
       <w:pPr>
         <w:pStyle w:val="Heading1"/>
       </w:pPr>
-      <w:bookmarkStart w:id="15" w:name="_Toc444253349"/>
+      <w:bookmarkStart w:id="16" w:name="_Toc466404064"/>
       <w:r>
         <w:lastRenderedPageBreak/>
         <w:t>Introduction</w:t>
       </w:r>
-      <w:bookmarkEnd w:id="15"/>
+      <w:bookmarkEnd w:id="16"/>
     </w:p>
     <w:p>
       <w:pPr>
@@ -3966,7 +4059,13 @@
         <w:t xml:space="preserve">record and </w:t>
       </w:r>
       <w:r>
-        <w:t xml:space="preserve">store the values of different control system endpoints in order to examine, compare or restore them at any later time. </w:t>
+        <w:t>store the values of different control system endpoints in order to examine, compare</w:t>
+      </w:r>
+      <w:r>
+        <w:t>,</w:t>
+      </w:r>
+      <w:r>
+        <w:t xml:space="preserve"> or restore them at any later time. </w:t>
       </w:r>
     </w:p>
     <w:p>
@@ -4022,7 +4121,7 @@
       <w:pPr>
         <w:pStyle w:val="Heading1"/>
       </w:pPr>
-      <w:bookmarkStart w:id="16" w:name="_Toc444253350"/>
+      <w:bookmarkStart w:id="17" w:name="_Toc466404065"/>
       <w:r>
         <w:lastRenderedPageBreak/>
         <w:t>Use-cases</w:t>
@@ -4030,17 +4129,17 @@
       <w:r>
         <w:t xml:space="preserve"> &amp; Requirements</w:t>
       </w:r>
-      <w:bookmarkEnd w:id="16"/>
+      <w:bookmarkEnd w:id="17"/>
     </w:p>
     <w:p>
       <w:pPr>
         <w:pStyle w:val="Heading2"/>
       </w:pPr>
-      <w:bookmarkStart w:id="17" w:name="_Toc444253351"/>
+      <w:bookmarkStart w:id="18" w:name="_Toc466404066"/>
       <w:r>
         <w:t>Use-cases</w:t>
       </w:r>
-      <w:bookmarkEnd w:id="17"/>
+      <w:bookmarkEnd w:id="18"/>
     </w:p>
     <w:p>
       <w:pPr>
@@ -4261,11 +4360,11 @@
       <w:pPr>
         <w:pStyle w:val="Heading2"/>
       </w:pPr>
-      <w:bookmarkStart w:id="18" w:name="_Toc444253352"/>
+      <w:bookmarkStart w:id="19" w:name="_Toc466404067"/>
       <w:r>
         <w:t>Requirements</w:t>
       </w:r>
-      <w:bookmarkEnd w:id="18"/>
+      <w:bookmarkEnd w:id="19"/>
     </w:p>
     <w:p>
       <w:pPr>
@@ -4470,12 +4569,12 @@
       <w:pPr>
         <w:pStyle w:val="Heading1"/>
       </w:pPr>
-      <w:bookmarkStart w:id="19" w:name="_Toc444253353"/>
+      <w:bookmarkStart w:id="20" w:name="_Toc466404068"/>
       <w:r>
         <w:lastRenderedPageBreak/>
         <w:t>Design</w:t>
       </w:r>
-      <w:bookmarkEnd w:id="19"/>
+      <w:bookmarkEnd w:id="20"/>
     </w:p>
     <w:p>
       <w:pPr>
@@ -4529,11 +4628,9 @@
       <w:pPr>
         <w:pStyle w:val="BodyText"/>
       </w:pPr>
-      <w:proofErr w:type="spellStart"/>
       <w:r>
         <w:t>Git</w:t>
       </w:r>
-      <w:proofErr w:type="spellEnd"/>
       <w:r>
         <w:t xml:space="preserve"> </w:t>
       </w:r>
@@ -4591,133 +4688,12 @@
         <w:spacing w:before="200" w:after="0" w:line="276" w:lineRule="auto"/>
         <w:ind w:firstLine="18"/>
       </w:pPr>
-      <w:bookmarkStart w:id="20" w:name="_Toc428883864"/>
-      <w:bookmarkStart w:id="21" w:name="_Toc444253354"/>
+      <w:bookmarkStart w:id="21" w:name="_Toc428883864"/>
+      <w:bookmarkStart w:id="22" w:name="_Toc466404069"/>
       <w:r>
         <w:t>Data Storage</w:t>
       </w:r>
-      <w:bookmarkEnd w:id="20"/>
       <w:bookmarkEnd w:id="21"/>
-    </w:p>
-    <w:p>
-      <w:pPr>
-        <w:pStyle w:val="BodyText"/>
-        <w:spacing w:before="0" w:after="0"/>
-      </w:pPr>
-      <w:r>
-        <w:t xml:space="preserve">The data storage part of </w:t>
-      </w:r>
-      <w:r>
-        <w:t xml:space="preserve">save and restore </w:t>
-      </w:r>
-      <w:r>
-        <w:t xml:space="preserve">will be implemented in </w:t>
-      </w:r>
-      <w:proofErr w:type="spellStart"/>
-      <w:r>
-        <w:t>Git</w:t>
-      </w:r>
-      <w:proofErr w:type="spellEnd"/>
-      <w:r>
-        <w:t xml:space="preserve">. </w:t>
-      </w:r>
-      <w:proofErr w:type="spellStart"/>
-      <w:r>
-        <w:t>Git</w:t>
-      </w:r>
-      <w:proofErr w:type="spellEnd"/>
-      <w:r>
-        <w:t xml:space="preserve"> is a distributed revision control system, </w:t>
-      </w:r>
-      <w:r>
-        <w:t>primarily used for managing source code</w:t>
-      </w:r>
-      <w:r>
-        <w:t xml:space="preserve">. </w:t>
-      </w:r>
-      <w:r>
-        <w:t>It</w:t>
-      </w:r>
-      <w:r>
-        <w:t xml:space="preserve"> offers a convenient way to track changes to files, compare different versions, searching, branching etc. These features will be wrapped by a client library, which will hide the </w:t>
-      </w:r>
-      <w:proofErr w:type="spellStart"/>
-      <w:r>
-        <w:t>git</w:t>
-      </w:r>
-      <w:proofErr w:type="spellEnd"/>
-      <w:r>
-        <w:t xml:space="preserve"> logic and offer them as required</w:t>
-      </w:r>
-      <w:r>
-        <w:t xml:space="preserve"> by the GUI</w:t>
-      </w:r>
-      <w:r>
-        <w:t>.</w:t>
-      </w:r>
-    </w:p>
-    <w:p>
-      <w:pPr>
-        <w:pStyle w:val="BodyText"/>
-        <w:spacing w:before="0" w:after="0"/>
-      </w:pPr>
-      <w:r>
-        <w:t xml:space="preserve">A central repository will be created, which will hold all </w:t>
-      </w:r>
-      <w:r>
-        <w:t>beamline sets</w:t>
-      </w:r>
-      <w:r>
-        <w:t xml:space="preserve"> and snapshots ever created and to which all clients will have access. </w:t>
-      </w:r>
-      <w:r>
-        <w:t>Client</w:t>
-      </w:r>
-      <w:r>
-        <w:t xml:space="preserve"> </w:t>
-      </w:r>
-      <w:r>
-        <w:t xml:space="preserve">Application </w:t>
-      </w:r>
-      <w:r>
-        <w:t xml:space="preserve">will create a local clone of this repository and keep it updated with the central repository. This will give the </w:t>
-      </w:r>
-      <w:r>
-        <w:t>client</w:t>
-      </w:r>
-      <w:r>
-        <w:t xml:space="preserve"> access to all files. User will be able to make changes to the files, such as editing a </w:t>
-      </w:r>
-      <w:r>
-        <w:t>beamline set</w:t>
-      </w:r>
-      <w:r>
-        <w:t xml:space="preserve"> or taking a new snapshot of PV values</w:t>
-      </w:r>
-      <w:r>
-        <w:t xml:space="preserve"> for a particular beamline set</w:t>
-      </w:r>
-      <w:r>
-        <w:t xml:space="preserve">. When </w:t>
-      </w:r>
-      <w:r>
-        <w:t>satisfied</w:t>
-      </w:r>
-      <w:r>
-        <w:t xml:space="preserve"> with the result, user will provide a commit log and commit the changes to the repository. All changes will then be pushed back to the central repository and made available to other clients. </w:t>
-      </w:r>
-      <w:r>
-        <w:t>A single commit will always contain only one file.</w:t>
-      </w:r>
-    </w:p>
-    <w:p>
-      <w:pPr>
-        <w:pStyle w:val="Heading4"/>
-      </w:pPr>
-      <w:bookmarkStart w:id="22" w:name="_Toc444253355"/>
-      <w:r>
-        <w:t>Snapshots</w:t>
-      </w:r>
       <w:bookmarkEnd w:id="22"/>
     </w:p>
     <w:p>
@@ -4726,51 +4702,94 @@
         <w:spacing w:before="0" w:after="0"/>
       </w:pPr>
       <w:r>
-        <w:t xml:space="preserve">Every snapshot that is taken by the </w:t>
-      </w:r>
-      <w:r>
-        <w:t>client application</w:t>
-      </w:r>
-      <w:r>
-        <w:t xml:space="preserve"> will be included in its own commit with a commit comment</w:t>
-      </w:r>
-      <w:r>
-        <w:t xml:space="preserve"> and unique</w:t>
-      </w:r>
-      <w:r>
-        <w:t xml:space="preserve"> hash</w:t>
-      </w:r>
-      <w:r>
-        <w:t xml:space="preserve"> (generated automatically by </w:t>
-      </w:r>
-      <w:proofErr w:type="spellStart"/>
-      <w:r>
-        <w:t>git</w:t>
-      </w:r>
-      <w:proofErr w:type="spellEnd"/>
-      <w:r>
-        <w:t>)</w:t>
-      </w:r>
-      <w:r>
-        <w:t xml:space="preserve">. This will allow to track the changes to the snapshots and to retrieve any version </w:t>
-      </w:r>
-      <w:r>
-        <w:t xml:space="preserve">of the snapshot </w:t>
-      </w:r>
-      <w:r>
-        <w:t xml:space="preserve">that was ever made. The commit message should be elaborative enough to explain why the snapshot was taken. </w:t>
-      </w:r>
-      <w:r>
-        <w:t>E</w:t>
+        <w:t xml:space="preserve">The data storage part of </w:t>
+      </w:r>
+      <w:r>
+        <w:t xml:space="preserve">save and restore </w:t>
+      </w:r>
+      <w:r>
+        <w:t xml:space="preserve">will be implemented in Git. Git is a distributed revision control system, </w:t>
+      </w:r>
+      <w:r>
+        <w:t>primarily used for managing source code</w:t>
+      </w:r>
+      <w:r>
+        <w:t xml:space="preserve">. </w:t>
+      </w:r>
+      <w:r>
+        <w:t>It</w:t>
+      </w:r>
+      <w:r>
+        <w:t xml:space="preserve"> offers a convenient way to track changes to files, compare different versions, searching, branching etc. These features will be wrapped by a client library, which will hide the git logic and offer them as required</w:t>
+      </w:r>
+      <w:r>
+        <w:t xml:space="preserve"> by the GUI</w:t>
+      </w:r>
+      <w:r>
+        <w:t>.</w:t>
       </w:r>
     </w:p>
     <w:p>
       <w:pPr>
+        <w:pStyle w:val="BodyText"/>
+        <w:spacing w:before="0" w:after="0"/>
+      </w:pPr>
+      <w:r>
+        <w:t xml:space="preserve">A central repository will be created, which will hold all </w:t>
+      </w:r>
+      <w:r>
+        <w:t>beamline sets</w:t>
+      </w:r>
+      <w:r>
+        <w:t xml:space="preserve"> and snapshots ever created and to which all clients will have access. </w:t>
+      </w:r>
+      <w:r>
+        <w:t>Client</w:t>
+      </w:r>
+      <w:r>
+        <w:t xml:space="preserve"> </w:t>
+      </w:r>
+      <w:r>
+        <w:t xml:space="preserve">Application </w:t>
+      </w:r>
+      <w:r>
+        <w:t xml:space="preserve">will create a local clone of this repository and keep it updated with the central repository. This will give the </w:t>
+      </w:r>
+      <w:r>
+        <w:t>client</w:t>
+      </w:r>
+      <w:r>
+        <w:t xml:space="preserve"> access to all files. User will be able to make changes to the files, such as editing a </w:t>
+      </w:r>
+      <w:r>
+        <w:t>beamline set</w:t>
+      </w:r>
+      <w:r>
+        <w:t xml:space="preserve"> or taking a new snapshot of PV values</w:t>
+      </w:r>
+      <w:r>
+        <w:t xml:space="preserve"> for a particular beamline set</w:t>
+      </w:r>
+      <w:r>
+        <w:t xml:space="preserve">. When </w:t>
+      </w:r>
+      <w:r>
+        <w:t>satisfied</w:t>
+      </w:r>
+      <w:r>
+        <w:t xml:space="preserve"> with the result, user will provide a commit log and commit the changes to the repository. All changes will then be pushed back to the central repository and made available to other clients. </w:t>
+      </w:r>
+      <w:r>
+        <w:t>A single commit will always contain only one file.</w:t>
+      </w:r>
+    </w:p>
+    <w:p>
+      <w:pPr>
         <w:pStyle w:val="Heading4"/>
       </w:pPr>
-      <w:bookmarkStart w:id="23" w:name="_Toc444253356"/>
-      <w:r>
-        <w:t>Beamline Sets</w:t>
+      <w:bookmarkStart w:id="23" w:name="_Toc466404070"/>
+      <w:r>
+        <w:t>Snapshots</w:t>
       </w:r>
       <w:bookmarkEnd w:id="23"/>
     </w:p>
@@ -4780,40 +4799,40 @@
         <w:spacing w:before="0" w:after="0"/>
       </w:pPr>
       <w:r>
-        <w:t xml:space="preserve">Similarly to snapshots, user will be allowed to modify and save </w:t>
-      </w:r>
-      <w:r>
-        <w:t>beamline set</w:t>
-      </w:r>
-      <w:r>
-        <w:t xml:space="preserve"> file. Each modification could either be stored as a change to the existing </w:t>
-      </w:r>
-      <w:r>
-        <w:t>beamline set</w:t>
-      </w:r>
-      <w:r>
-        <w:t xml:space="preserve"> or as a new file. When the modification is stored as a change, the </w:t>
-      </w:r>
-      <w:r>
-        <w:t>beamline set</w:t>
-      </w:r>
-      <w:r>
-        <w:t xml:space="preserve"> will keep its reference to the snapshots, even if a snapshot now contains different PVs. If the </w:t>
-      </w:r>
-      <w:r>
-        <w:t>beamline set</w:t>
-      </w:r>
-      <w:r>
-        <w:t xml:space="preserve"> file is stored as a new file, no snapshots will be associated with it.</w:t>
+        <w:t xml:space="preserve">Every snapshot that is taken by the </w:t>
+      </w:r>
+      <w:r>
+        <w:t>client application</w:t>
+      </w:r>
+      <w:r>
+        <w:t xml:space="preserve"> will be included in its own commit with a commit comment</w:t>
+      </w:r>
+      <w:r>
+        <w:t xml:space="preserve"> and unique</w:t>
+      </w:r>
+      <w:r>
+        <w:t xml:space="preserve"> hash</w:t>
+      </w:r>
+      <w:r>
+        <w:t xml:space="preserve"> (generated automatically by git)</w:t>
+      </w:r>
+      <w:r>
+        <w:t xml:space="preserve">. This will allow to track the changes to the snapshots and to retrieve any version </w:t>
+      </w:r>
+      <w:r>
+        <w:t xml:space="preserve">of the snapshot </w:t>
+      </w:r>
+      <w:r>
+        <w:t xml:space="preserve">that was ever made. The commit message should be elaborative enough to explain why the snapshot was taken. </w:t>
       </w:r>
     </w:p>
     <w:p>
       <w:pPr>
         <w:pStyle w:val="Heading4"/>
       </w:pPr>
-      <w:bookmarkStart w:id="24" w:name="_Toc444253357"/>
-      <w:r>
-        <w:t>Base Levels</w:t>
+      <w:bookmarkStart w:id="24" w:name="_Toc466404071"/>
+      <w:r>
+        <w:t>Beamline Sets</w:t>
       </w:r>
       <w:bookmarkEnd w:id="24"/>
     </w:p>
@@ -4823,37 +4842,78 @@
         <w:spacing w:before="0" w:after="0"/>
       </w:pPr>
       <w:r>
-        <w:t>Base levels are the top most directories in the repository. They are used to separate the sets and snapshots that belong to different experiments or setups.</w:t>
+        <w:t xml:space="preserve">Similarly to snapshots, user will be allowed to modify and save </w:t>
+      </w:r>
+      <w:r>
+        <w:t>beamline set</w:t>
+      </w:r>
+      <w:r>
+        <w:t xml:space="preserve"> file</w:t>
+      </w:r>
+      <w:r>
+        <w:t>s</w:t>
+      </w:r>
+      <w:r>
+        <w:t xml:space="preserve">. Each modification could either be stored as a change to the existing </w:t>
+      </w:r>
+      <w:r>
+        <w:t>beamline set</w:t>
+      </w:r>
+      <w:r>
+        <w:t xml:space="preserve"> or as a new file. When the modification is stored as a change, the </w:t>
+      </w:r>
+      <w:r>
+        <w:t>beamline set</w:t>
+      </w:r>
+      <w:r>
+        <w:t xml:space="preserve"> will keep its reference to the snapshots, even if a snapshot now contains different PVs. If the </w:t>
+      </w:r>
+      <w:r>
+        <w:t>beamline set</w:t>
+      </w:r>
+      <w:r>
+        <w:t xml:space="preserve"> file is stored as a new file, no snapshots will be associated with it.</w:t>
       </w:r>
     </w:p>
     <w:p>
       <w:pPr>
         <w:pStyle w:val="Heading4"/>
       </w:pPr>
-      <w:bookmarkStart w:id="25" w:name="_Toc444253358"/>
-      <w:r>
-        <w:t>Branches</w:t>
+      <w:bookmarkStart w:id="25" w:name="_Toc466404072"/>
+      <w:r>
+        <w:t>Base Levels</w:t>
       </w:r>
       <w:bookmarkEnd w:id="25"/>
     </w:p>
     <w:p>
       <w:pPr>
         <w:pStyle w:val="BodyText"/>
+        <w:spacing w:before="0" w:after="0"/>
+      </w:pPr>
+      <w:r>
+        <w:t>Base levels are the top most directories in the repository. They are used to separate the sets and snapshots that belong to different experiments or setups.</w:t>
+      </w:r>
+    </w:p>
+    <w:p>
+      <w:pPr>
+        <w:pStyle w:val="Heading4"/>
+      </w:pPr>
+      <w:bookmarkStart w:id="26" w:name="_Toc466404073"/>
+      <w:r>
+        <w:t>Branches</w:t>
+      </w:r>
+      <w:bookmarkEnd w:id="26"/>
+    </w:p>
+    <w:p>
+      <w:pPr>
+        <w:pStyle w:val="BodyText"/>
       </w:pPr>
       <w:r>
         <w:lastRenderedPageBreak/>
         <w:t xml:space="preserve">Branches can be used to separate particular beamline sets and snapshots from the common user. </w:t>
       </w:r>
       <w:r>
-        <w:t xml:space="preserve">In day-to-day operation all users will work on the same </w:t>
-      </w:r>
-      <w:proofErr w:type="spellStart"/>
-      <w:r>
-        <w:t>git</w:t>
-      </w:r>
-      <w:proofErr w:type="spellEnd"/>
-      <w:r>
-        <w:t xml:space="preserve"> branch. However, at certain times (e</w:t>
+        <w:t>In day-to-day operation all users will work on the same git branch. However, at certain times (e</w:t>
       </w:r>
       <w:r>
         <w:t>.g. testing of a new equipment)</w:t>
@@ -4871,15 +4931,7 @@
         <w:t xml:space="preserve">them </w:t>
       </w:r>
       <w:r>
-        <w:t xml:space="preserve">to be visible to the operators. In such case, user will be able to switch to a new </w:t>
-      </w:r>
-      <w:proofErr w:type="spellStart"/>
-      <w:r>
-        <w:t>git</w:t>
-      </w:r>
-      <w:proofErr w:type="spellEnd"/>
-      <w:r>
-        <w:t xml:space="preserve"> branch. All changes made on that branch will only be visible there, unless explicitly merged into the </w:t>
+        <w:t xml:space="preserve">to be visible to the operators. In such case, user will be able to switch to a new git branch. All changes made on that branch will only be visible there, unless explicitly merged into the </w:t>
       </w:r>
       <w:r>
         <w:t>master</w:t>
@@ -4930,7 +4982,7 @@
             <w:r>
               <w:rPr>
                 <w:noProof/>
-                <w:lang w:val="sl-SI" w:eastAsia="sl-SI" w:bidi="km-KH"/>
+                <w:lang w:val="sl-SI" w:eastAsia="sl-SI"/>
               </w:rPr>
               <w:drawing>
                 <wp:inline distT="0" distB="0" distL="0" distR="0" wp14:anchorId="7C503E13" wp14:editId="2D6A609B">
@@ -4991,15 +5043,7 @@
               <w:pStyle w:val="BodyText-denser"/>
             </w:pPr>
             <w:r>
-              <w:t xml:space="preserve">Initially it was suggested that branches could be used to separate snapshots that belong to different experiments or elements. On the positive side this would clearly separate which versions of snapshots and beamline sets belong to a particular experiment. On the other hand, it would present a significant overhead when trying to load and compare snapshots from different experiments. Loading the file contents from </w:t>
-            </w:r>
-            <w:proofErr w:type="spellStart"/>
-            <w:r>
-              <w:t>git</w:t>
-            </w:r>
-            <w:proofErr w:type="spellEnd"/>
-            <w:r>
-              <w:t xml:space="preserve"> repository requires first to check</w:t>
+              <w:t>Initially it was suggested that branches could be used to separate snapshots that belong to different experiments or elements. On the positive side this would clearly separate which versions of snapshots and beamline sets belong to a particular experiment. On the other hand, it would present a significant overhead when trying to load and compare snapshots from different experiments. Loading the file contents from git repository requires first to check</w:t>
             </w:r>
             <w:r>
               <w:t>-</w:t>
@@ -5019,23 +5063,7 @@
               <w:pStyle w:val="BodyText-denser"/>
             </w:pPr>
             <w:r>
-              <w:t xml:space="preserve">In addition, we use </w:t>
-            </w:r>
-            <w:proofErr w:type="spellStart"/>
-            <w:r>
-              <w:t>git</w:t>
-            </w:r>
-            <w:proofErr w:type="spellEnd"/>
-            <w:r>
-              <w:t xml:space="preserve"> and file system for practical reasons, so that anyone can easily access any file. While branches are not a rocket science, working with them can be dreadful, for someone who is not familiar with </w:t>
-            </w:r>
-            <w:proofErr w:type="spellStart"/>
-            <w:r>
-              <w:t>git</w:t>
-            </w:r>
-            <w:proofErr w:type="spellEnd"/>
-            <w:r>
-              <w:t>.</w:t>
+              <w:t>In addition, we use git and file system for practical reasons, so that anyone can easily access any file. While branches are not a rocket science, working with them can be dreadful for someone who is not familiar with git.</w:t>
             </w:r>
           </w:p>
         </w:tc>
@@ -5045,28 +5073,20 @@
       <w:pPr>
         <w:pStyle w:val="Heading3"/>
       </w:pPr>
-      <w:bookmarkStart w:id="26" w:name="_Toc428883865"/>
-      <w:bookmarkStart w:id="27" w:name="_Toc444253359"/>
+      <w:bookmarkStart w:id="27" w:name="_Toc428883865"/>
+      <w:bookmarkStart w:id="28" w:name="_Toc466404074"/>
       <w:r>
         <w:t>Repository Structure</w:t>
       </w:r>
-      <w:bookmarkEnd w:id="26"/>
       <w:bookmarkEnd w:id="27"/>
+      <w:bookmarkEnd w:id="28"/>
     </w:p>
     <w:p>
       <w:pPr>
         <w:pStyle w:val="BodyText"/>
       </w:pPr>
       <w:r>
-        <w:t xml:space="preserve">Most of the actions performed on the </w:t>
-      </w:r>
-      <w:proofErr w:type="spellStart"/>
-      <w:r>
-        <w:t>git</w:t>
-      </w:r>
-      <w:proofErr w:type="spellEnd"/>
-      <w:r>
-        <w:t xml:space="preserve"> repository will be done by the </w:t>
+        <w:t xml:space="preserve">Most of the actions performed on the git repository will be done by the </w:t>
       </w:r>
       <w:r>
         <w:t>Save and Restore GUI client</w:t>
@@ -5186,15 +5206,7 @@
         <w:t>)</w:t>
       </w:r>
       <w:r>
-        <w:t xml:space="preserve">. While </w:t>
-      </w:r>
-      <w:proofErr w:type="spellStart"/>
-      <w:r>
-        <w:t>git</w:t>
-      </w:r>
-      <w:proofErr w:type="spellEnd"/>
-      <w:r>
-        <w:t xml:space="preserve"> offers search mechanisms that can be useful in such cases, the structure will be kept user friendly – the </w:t>
+        <w:t xml:space="preserve">. While git offers search mechanisms that can be useful in such cases, the structure will be kept user friendly – the </w:t>
       </w:r>
       <w:r>
         <w:t xml:space="preserve">beamline sets </w:t>
@@ -5241,7 +5253,7 @@
       <w:r>
         <w:rPr>
           <w:noProof/>
-          <w:lang w:val="sl-SI" w:eastAsia="sl-SI" w:bidi="km-KH"/>
+          <w:lang w:val="sl-SI" w:eastAsia="sl-SI"/>
         </w:rPr>
         <w:lastRenderedPageBreak/>
         <mc:AlternateContent>
@@ -6234,109 +6246,50 @@
       <w:pPr>
         <w:pStyle w:val="Heading3"/>
       </w:pPr>
-      <w:bookmarkStart w:id="28" w:name="_Ref428795474"/>
-      <w:bookmarkStart w:id="29" w:name="_Toc428883866"/>
-      <w:bookmarkStart w:id="30" w:name="_Toc444253360"/>
+      <w:bookmarkStart w:id="29" w:name="_Ref428795474"/>
+      <w:bookmarkStart w:id="30" w:name="_Toc428883866"/>
+      <w:bookmarkStart w:id="31" w:name="_Toc466404075"/>
       <w:r>
         <w:t>Data Format &amp; File Contents</w:t>
       </w:r>
-      <w:bookmarkEnd w:id="28"/>
       <w:bookmarkEnd w:id="29"/>
       <w:bookmarkEnd w:id="30"/>
-    </w:p>
-    <w:p>
-      <w:pPr>
-        <w:pStyle w:val="Heading4"/>
-      </w:pPr>
-      <w:bookmarkStart w:id="31" w:name="_Toc444253361"/>
-      <w:r>
-        <w:t>Beamline Sets</w:t>
-      </w:r>
       <w:bookmarkEnd w:id="31"/>
     </w:p>
     <w:p>
       <w:pPr>
-        <w:pStyle w:val="BodyText"/>
-      </w:pPr>
-      <w:r>
-        <w:t>Beamline set files</w:t>
-      </w:r>
-      <w:r>
-        <w:t xml:space="preserve"> specify the </w:t>
-      </w:r>
-      <w:r>
-        <w:t xml:space="preserve">list of PVs </w:t>
-      </w:r>
-      <w:r>
-        <w:t>that will be stored by S</w:t>
-      </w:r>
-      <w:r>
-        <w:t>ave &amp; Restore</w:t>
-      </w:r>
-      <w:r>
-        <w:t>.</w:t>
-      </w:r>
-      <w:r>
-        <w:t xml:space="preserve"> They are essentially a list of entries, where each entry could have additional predefined set of properties (the same for all entries) that define how that particular entry it is treated (e.g. a PV is marked to be read only). Though there are currently no such requirements, the proposed model allows such extensions. </w:t>
-      </w:r>
+        <w:pStyle w:val="Heading4"/>
+      </w:pPr>
+      <w:bookmarkStart w:id="32" w:name="_Toc466404076"/>
+      <w:r>
+        <w:t>Beamline Sets</w:t>
+      </w:r>
+      <w:bookmarkEnd w:id="32"/>
     </w:p>
     <w:p>
       <w:pPr>
         <w:pStyle w:val="BodyText"/>
       </w:pPr>
       <w:r>
-        <w:t xml:space="preserve">Each </w:t>
-      </w:r>
-      <w:r>
-        <w:t>beamline set</w:t>
-      </w:r>
-      <w:r>
-        <w:t xml:space="preserve"> file contain</w:t>
-      </w:r>
-      <w:r>
-        <w:t>s</w:t>
-      </w:r>
-      <w:r>
-        <w:t xml:space="preserve"> a comment, which explain</w:t>
-      </w:r>
-      <w:r>
-        <w:t>s</w:t>
-      </w:r>
-      <w:r>
-        <w:t xml:space="preserve"> what the file is about, why was it created or any other information that could be valuable </w:t>
-      </w:r>
-      <w:r>
-        <w:t>to</w:t>
-      </w:r>
-      <w:r>
-        <w:t xml:space="preserve"> the user. In line comments </w:t>
-      </w:r>
-      <w:r>
-        <w:t>are</w:t>
-      </w:r>
-      <w:r>
-        <w:t xml:space="preserve"> also possible (denoted by ‘#’ character at the beginning of the line) in the sense of not obstructing the S</w:t>
+        <w:t>Beamline set files</w:t>
+      </w:r>
+      <w:r>
+        <w:t xml:space="preserve"> specify the </w:t>
+      </w:r>
+      <w:r>
+        <w:t xml:space="preserve">list of PVs </w:t>
+      </w:r>
+      <w:r>
+        <w:t>that will be stored by S</w:t>
       </w:r>
       <w:r>
         <w:t>ave &amp; Restore</w:t>
       </w:r>
       <w:r>
-        <w:t xml:space="preserve"> application</w:t>
-      </w:r>
-      <w:r>
-        <w:t>, but they will not be displayed or preserved by</w:t>
-      </w:r>
-      <w:r>
-        <w:t xml:space="preserve"> </w:t>
-      </w:r>
-      <w:r>
-        <w:t xml:space="preserve">the </w:t>
-      </w:r>
-      <w:r>
-        <w:t>application</w:t>
-      </w:r>
-      <w:r>
         <w:t>.</w:t>
+      </w:r>
+      <w:r>
+        <w:t xml:space="preserve"> They are essentially a list of entries, where each entry could have additional predefined set of properties (the same for all entries) that define how that particular entry it is treated (e.g. a PV is marked to be read only). Though there are currently no such requirements, the proposed model allows such extensions. </w:t>
       </w:r>
     </w:p>
     <w:p>
@@ -6344,35 +6297,94 @@
         <w:pStyle w:val="BodyText"/>
       </w:pPr>
       <w:r>
-        <w:t>To keep the contents of the file simple and as human-readable as possib</w:t>
-      </w:r>
-      <w:r>
-        <w:t xml:space="preserve">le, a comma separated value </w:t>
-      </w:r>
-      <w:r>
-        <w:t xml:space="preserve">format will be used to store the </w:t>
+        <w:t xml:space="preserve">Each </w:t>
       </w:r>
       <w:r>
         <w:t>beamline set</w:t>
       </w:r>
       <w:r>
-        <w:t xml:space="preserve"> file. The following </w:t>
-      </w:r>
-      <w:r>
-        <w:t xml:space="preserve">example demonstrates how the </w:t>
-      </w:r>
-      <w:r>
-        <w:t>beamline set</w:t>
-      </w:r>
-      <w:r>
-        <w:t xml:space="preserve"> file will look like:</w:t>
+        <w:t xml:space="preserve"> file contain</w:t>
+      </w:r>
+      <w:r>
+        <w:t>s</w:t>
+      </w:r>
+      <w:r>
+        <w:t xml:space="preserve"> a comment, which explain</w:t>
+      </w:r>
+      <w:r>
+        <w:t>s</w:t>
+      </w:r>
+      <w:r>
+        <w:t xml:space="preserve"> what the file is about, why was it created or any other information that could be valuable </w:t>
+      </w:r>
+      <w:r>
+        <w:t>to</w:t>
+      </w:r>
+      <w:r>
+        <w:t xml:space="preserve"> the user. In line comments </w:t>
+      </w:r>
+      <w:r>
+        <w:t>are</w:t>
+      </w:r>
+      <w:r>
+        <w:t xml:space="preserve"> also possible (denoted by ‘#’ character at the beginning of the line) in the sense of not obstructing the S</w:t>
+      </w:r>
+      <w:r>
+        <w:t>ave &amp; Restore</w:t>
+      </w:r>
+      <w:r>
+        <w:t xml:space="preserve"> application</w:t>
+      </w:r>
+      <w:r>
+        <w:t>, but they will not be displayed or preserved by</w:t>
+      </w:r>
+      <w:r>
+        <w:t xml:space="preserve"> </w:t>
+      </w:r>
+      <w:r>
+        <w:t xml:space="preserve">the </w:t>
+      </w:r>
+      <w:r>
+        <w:t>application</w:t>
+      </w:r>
+      <w:r>
+        <w:t>.</w:t>
       </w:r>
     </w:p>
     <w:p>
+      <w:pPr>
+        <w:pStyle w:val="BodyText"/>
+      </w:pPr>
+      <w:r>
+        <w:t>To keep the contents of the file simple and as human-readable as possib</w:t>
+      </w:r>
+      <w:r>
+        <w:t xml:space="preserve">le, a comma separated value </w:t>
+      </w:r>
+      <w:r>
+        <w:t xml:space="preserve">format will be used to store the </w:t>
+      </w:r>
+      <w:r>
+        <w:t>beamline set</w:t>
+      </w:r>
+      <w:r>
+        <w:t xml:space="preserve"> file. The following </w:t>
+      </w:r>
+      <w:r>
+        <w:t xml:space="preserve">example demonstrates how the </w:t>
+      </w:r>
+      <w:r>
+        <w:t>beamline set</w:t>
+      </w:r>
+      <w:r>
+        <w:t xml:space="preserve"> file will look like:</w:t>
+      </w:r>
+    </w:p>
+    <w:p>
       <w:r>
         <w:rPr>
           <w:noProof/>
-          <w:lang w:val="sl-SI" w:eastAsia="sl-SI" w:bidi="km-KH"/>
+          <w:lang w:val="sl-SI" w:eastAsia="sl-SI"/>
         </w:rPr>
         <mc:AlternateContent>
           <mc:Choice Requires="wps">
@@ -6593,7 +6605,23 @@
                               </w:rPr>
                               <w:t>,DELTA</w:t>
                             </w:r>
+                            <w:r>
+                              <w:rPr>
+                                <w:rFonts w:ascii="Courier New" w:hAnsi="Courier New" w:cs="Courier New"/>
+                                <w:sz w:val="18"/>
+                                <w:szCs w:val="18"/>
+                              </w:rPr>
+                              <w:t>,READ</w:t>
+                            </w:r>
                             <w:proofErr w:type="gramEnd"/>
+                            <w:r>
+                              <w:rPr>
+                                <w:rFonts w:ascii="Courier New" w:hAnsi="Courier New" w:cs="Courier New"/>
+                                <w:sz w:val="18"/>
+                                <w:szCs w:val="18"/>
+                              </w:rPr>
+                              <w:t>_ONLY</w:t>
+                            </w:r>
                             <w:r>
                               <w:rPr>
                                 <w:rFonts w:ascii="Courier New" w:hAnsi="Courier New" w:cs="Courier New"/>
@@ -6637,6 +6665,14 @@
                               </w:rPr>
                               <w:t>_1,PV:READ_1,10</w:t>
                             </w:r>
+                            <w:r>
+                              <w:rPr>
+                                <w:rFonts w:ascii="Courier New" w:hAnsi="Courier New" w:cs="Courier New"/>
+                                <w:sz w:val="18"/>
+                                <w:szCs w:val="18"/>
+                              </w:rPr>
+                              <w:t>,true</w:t>
+                            </w:r>
                           </w:p>
                           <w:p>
                             <w:pPr>
@@ -6662,6 +6698,14 @@
                                 <w:szCs w:val="18"/>
                               </w:rPr>
                               <w:t>,,</w:t>
+                            </w:r>
+                            <w:r>
+                              <w:rPr>
+                                <w:rFonts w:ascii="Courier New" w:hAnsi="Courier New" w:cs="Courier New"/>
+                                <w:sz w:val="18"/>
+                                <w:szCs w:val="18"/>
+                              </w:rPr>
+                              <w:t>,</w:t>
                             </w:r>
                             <w:proofErr w:type="gramEnd"/>
                           </w:p>
@@ -6708,6 +6752,7 @@
                                 <w:szCs w:val="18"/>
                               </w:rPr>
                             </w:pPr>
+                            <w:proofErr w:type="spellStart"/>
                             <w:r>
                               <w:rPr>
                                 <w:rFonts w:ascii="Courier New" w:hAnsi="Courier New" w:cs="Courier New"/>
@@ -6732,8 +6777,9 @@
                                 <w:sz w:val="18"/>
                                 <w:szCs w:val="18"/>
                               </w:rPr>
-                              <w:t>_BAR,</w:t>
+                              <w:t>_BAR,,false</w:t>
                             </w:r>
+                            <w:proofErr w:type="spellEnd"/>
                           </w:p>
                         </w:txbxContent>
                       </wps:txbx>
@@ -6930,7 +6976,23 @@
                         </w:rPr>
                         <w:t>,DELTA</w:t>
                       </w:r>
+                      <w:r>
+                        <w:rPr>
+                          <w:rFonts w:ascii="Courier New" w:hAnsi="Courier New" w:cs="Courier New"/>
+                          <w:sz w:val="18"/>
+                          <w:szCs w:val="18"/>
+                        </w:rPr>
+                        <w:t>,READ</w:t>
+                      </w:r>
                       <w:proofErr w:type="gramEnd"/>
+                      <w:r>
+                        <w:rPr>
+                          <w:rFonts w:ascii="Courier New" w:hAnsi="Courier New" w:cs="Courier New"/>
+                          <w:sz w:val="18"/>
+                          <w:szCs w:val="18"/>
+                        </w:rPr>
+                        <w:t>_ONLY</w:t>
+                      </w:r>
                       <w:r>
                         <w:rPr>
                           <w:rFonts w:ascii="Courier New" w:hAnsi="Courier New" w:cs="Courier New"/>
@@ -6974,6 +7036,14 @@
                         </w:rPr>
                         <w:t>_1,PV:READ_1,10</w:t>
                       </w:r>
+                      <w:r>
+                        <w:rPr>
+                          <w:rFonts w:ascii="Courier New" w:hAnsi="Courier New" w:cs="Courier New"/>
+                          <w:sz w:val="18"/>
+                          <w:szCs w:val="18"/>
+                        </w:rPr>
+                        <w:t>,true</w:t>
+                      </w:r>
                     </w:p>
                     <w:p>
                       <w:pPr>
@@ -6999,6 +7069,14 @@
                           <w:szCs w:val="18"/>
                         </w:rPr>
                         <w:t>,,</w:t>
+                      </w:r>
+                      <w:r>
+                        <w:rPr>
+                          <w:rFonts w:ascii="Courier New" w:hAnsi="Courier New" w:cs="Courier New"/>
+                          <w:sz w:val="18"/>
+                          <w:szCs w:val="18"/>
+                        </w:rPr>
+                        <w:t>,</w:t>
                       </w:r>
                       <w:proofErr w:type="gramEnd"/>
                     </w:p>
@@ -7045,6 +7123,7 @@
                           <w:szCs w:val="18"/>
                         </w:rPr>
                       </w:pPr>
+                      <w:proofErr w:type="spellStart"/>
                       <w:r>
                         <w:rPr>
                           <w:rFonts w:ascii="Courier New" w:hAnsi="Courier New" w:cs="Courier New"/>
@@ -7069,8 +7148,9 @@
                           <w:sz w:val="18"/>
                           <w:szCs w:val="18"/>
                         </w:rPr>
-                        <w:t>_BAR,</w:t>
+                        <w:t>_BAR,,false</w:t>
                       </w:r>
+                      <w:proofErr w:type="spellEnd"/>
                     </w:p>
                   </w:txbxContent>
                 </v:textbox>
@@ -7086,7 +7166,13 @@
         <w:pStyle w:val="BodyText"/>
       </w:pPr>
       <w:r>
-        <w:t>Currently, three column</w:t>
+        <w:t xml:space="preserve">Currently, </w:t>
+      </w:r>
+      <w:r>
+        <w:t>four</w:t>
+      </w:r>
+      <w:r>
+        <w:t xml:space="preserve"> column</w:t>
       </w:r>
       <w:r>
         <w:t>s</w:t>
@@ -7120,15 +7206,7 @@
       </w:pPr>
       <w:r>
         <w:lastRenderedPageBreak/>
-        <w:t xml:space="preserve">READBACK: the name of the </w:t>
-      </w:r>
-      <w:proofErr w:type="spellStart"/>
-      <w:r>
-        <w:t>readback</w:t>
-      </w:r>
-      <w:proofErr w:type="spellEnd"/>
-      <w:r>
-        <w:t xml:space="preserve"> PV</w:t>
+        <w:t>READBACK: the name of the readback PV</w:t>
       </w:r>
       <w:r>
         <w:t>,</w:t>
@@ -7152,9 +7230,13 @@
     <w:p>
       <w:pPr>
         <w:pStyle w:val="BodyText"/>
-      </w:pPr>
-      <w:r>
-        <w:t xml:space="preserve">The only obligatory column is PV, while READBACK and DELTA are optional. However, if DELTA is defined, the READBACK has to be defined as well. The value of READBACK and DELTA can be empty for any entry, which means that they are not defined for that entry. </w:t>
+        <w:numPr>
+          <w:ilvl w:val="0"/>
+          <w:numId w:val="28"/>
+        </w:numPr>
+      </w:pPr>
+      <w:r>
+        <w:t>READ_ONLY: true or false value specifies if the PV is read only (true) or read/write (false). Read-only values can only be stored and cannot be restored, while read/write values can be stored and restored.</w:t>
       </w:r>
     </w:p>
     <w:p>
@@ -7162,48 +7244,80 @@
         <w:pStyle w:val="BodyText"/>
       </w:pPr>
       <w:r>
-        <w:t>If any of the entries in the file contains the comma (‘,’) character, the field that contains</w:t>
-      </w:r>
-      <w:r>
-        <w:t xml:space="preserve"> it should be wrapped in quotes as it is in standard CSV format</w:t>
-      </w:r>
-      <w:r>
-        <w:t xml:space="preserve"> </w:t>
-      </w:r>
-      <w:r>
-        <w:fldChar w:fldCharType="begin"/>
-      </w:r>
-      <w:r>
-        <w:instrText xml:space="preserve"> REF _Ref444004530 \r \h </w:instrText>
-      </w:r>
-      <w:r>
-        <w:fldChar w:fldCharType="separate"/>
-      </w:r>
-      <w:r>
-        <w:t>[5]</w:t>
-      </w:r>
-      <w:r>
-        <w:fldChar w:fldCharType="end"/>
-      </w:r>
-      <w:r>
-        <w:t>.</w:t>
-      </w:r>
-      <w:r>
-        <w:t xml:space="preserve"> Line breaks are not allowed!</w:t>
+        <w:t>The only obligatory column is PV, while READBACK</w:t>
+      </w:r>
+      <w:r>
+        <w:t xml:space="preserve">, DELTA, and READ_ONLY </w:t>
+      </w:r>
+      <w:r>
+        <w:t>are optional. However, if DELTA is defined, the READ</w:t>
+      </w:r>
+      <w:r>
+        <w:t xml:space="preserve">BACK has to be defined as well, and similar for the READ_ONLY property. </w:t>
+      </w:r>
+      <w:r>
+        <w:t>The value</w:t>
+      </w:r>
+      <w:r>
+        <w:t xml:space="preserve">s of READBACK, </w:t>
+      </w:r>
+      <w:r>
+        <w:t>DELTA</w:t>
+      </w:r>
+      <w:r>
+        <w:t>, and READ_ONLY</w:t>
+      </w:r>
+      <w:r>
+        <w:t xml:space="preserve"> can be empty for any entry, which means that they are not defined for that entry. </w:t>
       </w:r>
     </w:p>
     <w:p>
       <w:pPr>
-        <w:pStyle w:val="Heading4"/>
-      </w:pPr>
-      <w:bookmarkStart w:id="32" w:name="_Toc444253362"/>
-      <w:r>
-        <w:t>Snapshots</w:t>
-      </w:r>
-      <w:bookmarkEnd w:id="32"/>
+        <w:pStyle w:val="BodyText"/>
+      </w:pPr>
+      <w:r>
+        <w:t>If any of the entries in the file contains the comma (‘,’) character, the field that contains</w:t>
+      </w:r>
+      <w:r>
+        <w:t xml:space="preserve"> it should be wrapped in quotes as it is in standard CSV format</w:t>
+      </w:r>
+      <w:r>
+        <w:t xml:space="preserve"> </w:t>
+      </w:r>
+      <w:r>
+        <w:fldChar w:fldCharType="begin"/>
+      </w:r>
+      <w:r>
+        <w:instrText xml:space="preserve"> REF _Ref444004530 \r \h </w:instrText>
+      </w:r>
+      <w:r>
+        <w:fldChar w:fldCharType="separate"/>
+      </w:r>
+      <w:r>
+        <w:t>[5]</w:t>
+      </w:r>
+      <w:r>
+        <w:fldChar w:fldCharType="end"/>
+      </w:r>
+      <w:r>
+        <w:t>.</w:t>
+      </w:r>
+      <w:r>
+        <w:t xml:space="preserve"> Line breaks are not allowed!</w:t>
+      </w:r>
     </w:p>
     <w:p>
       <w:pPr>
+        <w:pStyle w:val="Heading4"/>
+      </w:pPr>
+      <w:bookmarkStart w:id="33" w:name="_Toc466404077"/>
+      <w:r>
+        <w:t>Snapshots</w:t>
+      </w:r>
+      <w:bookmarkEnd w:id="33"/>
+    </w:p>
+    <w:p>
+      <w:pPr>
         <w:pStyle w:val="BodyText"/>
       </w:pPr>
       <w:r>
@@ -7215,13 +7329,9 @@
       <w:r>
         <w:t xml:space="preserve"> files the snapshots are also lists of entries where each entry has a set of properties, such as </w:t>
       </w:r>
-      <w:proofErr w:type="spellStart"/>
-      <w:proofErr w:type="gramStart"/>
-      <w:r>
-        <w:t>pv</w:t>
-      </w:r>
-      <w:proofErr w:type="spellEnd"/>
-      <w:proofErr w:type="gramEnd"/>
+      <w:r>
+        <w:t>PV</w:t>
+      </w:r>
       <w:r>
         <w:t xml:space="preserve"> name, value, timestamp, status, severity </w:t>
       </w:r>
@@ -7427,7 +7537,7 @@
       <w:r>
         <w:rPr>
           <w:noProof/>
-          <w:lang w:val="sl-SI" w:eastAsia="sl-SI" w:bidi="km-KH"/>
+          <w:lang w:val="sl-SI" w:eastAsia="sl-SI"/>
         </w:rPr>
         <mc:AlternateContent>
           <mc:Choice Requires="wps">
@@ -7520,6 +7630,14 @@
                               </w:rPr>
                               <w:t>_TYPE,VALUE,READBACK,READBACK_VALUE,DELTA</w:t>
                             </w:r>
+                            <w:r>
+                              <w:rPr>
+                                <w:rFonts w:ascii="Courier New" w:hAnsi="Courier New" w:cs="Courier New"/>
+                                <w:sz w:val="18"/>
+                                <w:szCs w:val="18"/>
+                              </w:rPr>
+                              <w:t>,READ_ONLY</w:t>
+                            </w:r>
                           </w:p>
                           <w:p>
                             <w:pPr>
@@ -7570,6 +7688,14 @@
                                 <w:szCs w:val="18"/>
                               </w:rPr>
                               <w:t>,,,</w:t>
+                            </w:r>
+                            <w:r>
+                              <w:rPr>
+                                <w:rFonts w:ascii="Courier New" w:hAnsi="Courier New" w:cs="Courier New"/>
+                                <w:sz w:val="18"/>
+                                <w:szCs w:val="18"/>
+                              </w:rPr>
+                              <w:t>,true</w:t>
                             </w:r>
                           </w:p>
                           <w:p>
@@ -7624,6 +7750,14 @@
                                 <w:szCs w:val="18"/>
                               </w:rPr>
                               <w:t xml:space="preserve"> array,”[2.8;1.2;7.3;2.1]”,,,</w:t>
+                            </w:r>
+                            <w:r>
+                              <w:rPr>
+                                <w:rFonts w:ascii="Courier New" w:hAnsi="Courier New" w:cs="Courier New"/>
+                                <w:sz w:val="18"/>
+                                <w:szCs w:val="18"/>
+                              </w:rPr>
+                              <w:t>,false</w:t>
                             </w:r>
                           </w:p>
                           <w:p>
@@ -7686,6 +7820,14 @@
                                 <w:szCs w:val="18"/>
                               </w:rPr>
                               <w:t>,”some string value”,,,</w:t>
+                            </w:r>
+                            <w:r>
+                              <w:rPr>
+                                <w:rFonts w:ascii="Courier New" w:hAnsi="Courier New" w:cs="Courier New"/>
+                                <w:sz w:val="18"/>
+                                <w:szCs w:val="18"/>
+                              </w:rPr>
+                              <w:t>,</w:t>
                             </w:r>
                           </w:p>
                         </w:txbxContent>
@@ -7755,6 +7897,14 @@
                         </w:rPr>
                         <w:t>_TYPE,VALUE,READBACK,READBACK_VALUE,DELTA</w:t>
                       </w:r>
+                      <w:r>
+                        <w:rPr>
+                          <w:rFonts w:ascii="Courier New" w:hAnsi="Courier New" w:cs="Courier New"/>
+                          <w:sz w:val="18"/>
+                          <w:szCs w:val="18"/>
+                        </w:rPr>
+                        <w:t>,READ_ONLY</w:t>
+                      </w:r>
                     </w:p>
                     <w:p>
                       <w:pPr>
@@ -7805,6 +7955,14 @@
                           <w:szCs w:val="18"/>
                         </w:rPr>
                         <w:t>,,,</w:t>
+                      </w:r>
+                      <w:r>
+                        <w:rPr>
+                          <w:rFonts w:ascii="Courier New" w:hAnsi="Courier New" w:cs="Courier New"/>
+                          <w:sz w:val="18"/>
+                          <w:szCs w:val="18"/>
+                        </w:rPr>
+                        <w:t>,true</w:t>
                       </w:r>
                     </w:p>
                     <w:p>
@@ -7859,6 +8017,14 @@
                           <w:szCs w:val="18"/>
                         </w:rPr>
                         <w:t xml:space="preserve"> array,”[2.8;1.2;7.3;2.1]”,,,</w:t>
+                      </w:r>
+                      <w:r>
+                        <w:rPr>
+                          <w:rFonts w:ascii="Courier New" w:hAnsi="Courier New" w:cs="Courier New"/>
+                          <w:sz w:val="18"/>
+                          <w:szCs w:val="18"/>
+                        </w:rPr>
+                        <w:t>,false</w:t>
                       </w:r>
                     </w:p>
                     <w:p>
@@ -7922,6 +8088,14 @@
                         </w:rPr>
                         <w:t>,”some string value”,,,</w:t>
                       </w:r>
+                      <w:r>
+                        <w:rPr>
+                          <w:rFonts w:ascii="Courier New" w:hAnsi="Courier New" w:cs="Courier New"/>
+                          <w:sz w:val="18"/>
+                          <w:szCs w:val="18"/>
+                        </w:rPr>
+                        <w:t>,</w:t>
+                      </w:r>
                     </w:p>
                   </w:txbxContent>
                 </v:textbox>
@@ -7974,6 +8148,7 @@
         </w:numPr>
       </w:pPr>
       <w:r>
+        <w:lastRenderedPageBreak/>
         <w:t>STATUS: status of the stored PV value</w:t>
       </w:r>
     </w:p>
@@ -8030,16 +8205,7 @@
         </w:numPr>
       </w:pPr>
       <w:r>
-        <w:lastRenderedPageBreak/>
-        <w:t xml:space="preserve">READBACK: the name of the associated </w:t>
-      </w:r>
-      <w:proofErr w:type="spellStart"/>
-      <w:r>
-        <w:t>readback</w:t>
-      </w:r>
-      <w:proofErr w:type="spellEnd"/>
-      <w:r>
-        <w:t xml:space="preserve"> PV (as defined in the set file)</w:t>
+        <w:t>READBACK: the name of the associated readback PV (as defined in the set file)</w:t>
       </w:r>
     </w:p>
     <w:p>
@@ -8051,15 +8217,7 @@
         </w:numPr>
       </w:pPr>
       <w:r>
-        <w:t xml:space="preserve">READBACK_VALUE: the value of the </w:t>
-      </w:r>
-      <w:proofErr w:type="spellStart"/>
-      <w:r>
-        <w:t>readback</w:t>
-      </w:r>
-      <w:proofErr w:type="spellEnd"/>
-      <w:r>
-        <w:t xml:space="preserve"> PV at the time when the snapshot was taken</w:t>
+        <w:t>READBACK_VALUE: the value of the readback PV at the time when the snapshot was taken</w:t>
       </w:r>
     </w:p>
     <w:p>
@@ -8077,17 +8235,27 @@
     <w:p>
       <w:pPr>
         <w:pStyle w:val="BodyText"/>
-      </w:pPr>
-      <w:r>
-        <w:t xml:space="preserve">PV, READBACK, and DELTA values are repeated from the set file. Theoretically they could be omitted; however, the set file can change, but we would still like to use the snapshots that belong to the previous set file. While all that information is stored in </w:t>
-      </w:r>
-      <w:proofErr w:type="spellStart"/>
-      <w:r>
-        <w:t>git</w:t>
-      </w:r>
-      <w:proofErr w:type="spellEnd"/>
-      <w:r>
-        <w:t xml:space="preserve"> database, it can be extremely </w:t>
+        <w:numPr>
+          <w:ilvl w:val="0"/>
+          <w:numId w:val="28"/>
+        </w:numPr>
+      </w:pPr>
+      <w:r>
+        <w:t>READ_ONLY: indicates if the PV is read-only or read/write. Read-only PVs cannot be restored.</w:t>
+      </w:r>
+    </w:p>
+    <w:p>
+      <w:pPr>
+        <w:pStyle w:val="BodyText"/>
+      </w:pPr>
+      <w:r>
+        <w:t>PV, READBACK, DELTA</w:t>
+      </w:r>
+      <w:r>
+        <w:t>, and READ_ONLY</w:t>
+      </w:r>
+      <w:r>
+        <w:t xml:space="preserve"> values are repeated from the set file. Theoretically they could be omitted; however, the set file can change, but we would still like to use the snapshots that belong to the previous set file. While all that information is stored in git database, it can be extremely </w:t>
       </w:r>
       <w:r>
         <w:t>cumbersome to</w:t>
@@ -8150,7 +8318,7 @@
             <w:r>
               <w:rPr>
                 <w:noProof/>
-                <w:lang w:val="sl-SI" w:eastAsia="sl-SI" w:bidi="km-KH"/>
+                <w:lang w:val="sl-SI" w:eastAsia="sl-SI"/>
               </w:rPr>
               <w:drawing>
                 <wp:inline distT="0" distB="0" distL="0" distR="0" wp14:anchorId="61F6F50A" wp14:editId="5A236376">
@@ -8248,7 +8416,6 @@
       <w:pPr>
         <w:pStyle w:val="BodyText"/>
       </w:pPr>
-      <w:bookmarkStart w:id="33" w:name="_Toc444253363"/>
       <w:r>
         <w:t xml:space="preserve">When different values of the same PV are compared between each other there are different criteria when two values are equal. For example, digital signals have to have identical values while analog are still identical, when the difference is within certain limits. The DELTA values in the beamline set specify what threshold values are used. If the DELTA is 0.1, the values are considered identical when </w:t>
       </w:r>
@@ -8285,33 +8452,18 @@
       <w:pPr>
         <w:pStyle w:val="Heading4"/>
       </w:pPr>
+      <w:bookmarkStart w:id="34" w:name="_Toc466404078"/>
       <w:r>
         <w:t>Tags</w:t>
       </w:r>
-      <w:bookmarkEnd w:id="33"/>
+      <w:bookmarkEnd w:id="34"/>
     </w:p>
     <w:p>
       <w:pPr>
         <w:pStyle w:val="BodyText"/>
       </w:pPr>
       <w:r>
-        <w:t xml:space="preserve">Tagging of snapshots can be implemented by employing the </w:t>
-      </w:r>
-      <w:proofErr w:type="spellStart"/>
-      <w:r>
-        <w:t>git</w:t>
-      </w:r>
-      <w:proofErr w:type="spellEnd"/>
-      <w:r>
-        <w:t xml:space="preserve"> tagging mechanism. A tag in </w:t>
-      </w:r>
-      <w:proofErr w:type="spellStart"/>
-      <w:r>
-        <w:t>git</w:t>
-      </w:r>
-      <w:proofErr w:type="spellEnd"/>
-      <w:r>
-        <w:t xml:space="preserve"> is essentially </w:t>
+        <w:t xml:space="preserve">Tagging of snapshots can be implemented by employing the git tagging mechanism. A tag in git is essentially </w:t>
       </w:r>
       <w:r>
         <w:t>naming</w:t>
@@ -8346,15 +8498,7 @@
         <w:pStyle w:val="BodyText"/>
       </w:pPr>
       <w:r>
-        <w:t xml:space="preserve">Tags in </w:t>
-      </w:r>
-      <w:proofErr w:type="spellStart"/>
-      <w:r>
-        <w:t>git</w:t>
-      </w:r>
-      <w:proofErr w:type="spellEnd"/>
-      <w:r>
-        <w:t xml:space="preserve"> have to have unique names. Therefore it is necessary that the tag name contains </w:t>
+        <w:t xml:space="preserve">Tags in git have to have unique names. Therefore it is necessary that the tag name contains </w:t>
       </w:r>
       <w:r>
         <w:t>the entire path to the file which</w:t>
@@ -8448,11 +8592,12 @@
       <w:pPr>
         <w:pStyle w:val="Heading3"/>
       </w:pPr>
-      <w:bookmarkStart w:id="34" w:name="_Toc444253364"/>
-      <w:r>
+      <w:bookmarkStart w:id="35" w:name="_Toc466404079"/>
+      <w:r>
+        <w:lastRenderedPageBreak/>
         <w:t>User Interface</w:t>
       </w:r>
-      <w:bookmarkEnd w:id="34"/>
+      <w:bookmarkEnd w:id="35"/>
     </w:p>
     <w:p>
       <w:pPr>
@@ -8522,7 +8667,6 @@
         </w:numPr>
       </w:pPr>
       <w:r>
-        <w:lastRenderedPageBreak/>
         <w:t xml:space="preserve">Beamline set </w:t>
       </w:r>
       <w:r>
@@ -8534,15 +8678,7 @@
         <w:pStyle w:val="BodyText"/>
       </w:pPr>
       <w:r>
-        <w:t xml:space="preserve">GUI will use an abstraction layer to access the data from the </w:t>
-      </w:r>
-      <w:proofErr w:type="spellStart"/>
-      <w:r>
-        <w:t>git</w:t>
-      </w:r>
-      <w:proofErr w:type="spellEnd"/>
-      <w:r>
-        <w:t xml:space="preserve"> storage. This will later allow replacing the storage with other services if necessary</w:t>
+        <w:t>GUI will use an abstraction layer to access the data from the git storage. This will later allow replacing the storage with other services if necessary</w:t>
       </w:r>
       <w:r>
         <w:t xml:space="preserve"> (e.g. MASAR)</w:t>
@@ -8562,7 +8698,7 @@
       <w:r>
         <w:rPr>
           <w:noProof/>
-          <w:lang w:val="sl-SI" w:eastAsia="sl-SI" w:bidi="km-KH"/>
+          <w:lang w:val="sl-SI" w:eastAsia="sl-SI"/>
         </w:rPr>
         <w:drawing>
           <wp:inline distT="0" distB="0" distL="0" distR="0" wp14:anchorId="03BD0327" wp14:editId="052EAC03">
@@ -8644,8 +8780,9 @@
       <w:r>
         <w:rPr>
           <w:noProof/>
-          <w:lang w:val="sl-SI" w:eastAsia="sl-SI" w:bidi="km-KH"/>
+          <w:lang w:val="sl-SI" w:eastAsia="sl-SI"/>
         </w:rPr>
+        <w:lastRenderedPageBreak/>
         <w:drawing>
           <wp:inline distT="0" distB="0" distL="0" distR="0" wp14:anchorId="1C5F3EBB" wp14:editId="0CF64C60">
             <wp:extent cx="5760720" cy="3480563"/>
@@ -8722,22 +8859,21 @@
       <w:pPr>
         <w:pStyle w:val="Heading3"/>
       </w:pPr>
-      <w:bookmarkStart w:id="35" w:name="_Toc444253365"/>
-      <w:r>
-        <w:lastRenderedPageBreak/>
+      <w:bookmarkStart w:id="36" w:name="_Toc466404080"/>
+      <w:r>
         <w:t>Code Structure</w:t>
       </w:r>
-      <w:bookmarkEnd w:id="35"/>
+      <w:bookmarkEnd w:id="36"/>
     </w:p>
     <w:p>
       <w:pPr>
         <w:pStyle w:val="Heading4"/>
       </w:pPr>
-      <w:bookmarkStart w:id="36" w:name="_Toc444253366"/>
+      <w:bookmarkStart w:id="37" w:name="_Toc466404081"/>
       <w:r>
         <w:t>Plugins and Features</w:t>
       </w:r>
-      <w:bookmarkEnd w:id="36"/>
+      <w:bookmarkEnd w:id="37"/>
     </w:p>
     <w:p>
       <w:pPr>
@@ -8825,15 +8961,7 @@
       <w:proofErr w:type="spellEnd"/>
       <w:proofErr w:type="gramEnd"/>
       <w:r>
-        <w:t xml:space="preserve"> extension point that uses </w:t>
-      </w:r>
-      <w:proofErr w:type="spellStart"/>
-      <w:r>
-        <w:t>git</w:t>
-      </w:r>
-      <w:proofErr w:type="spellEnd"/>
-      <w:r>
-        <w:t xml:space="preserve"> as the underlying storage system</w:t>
+        <w:t xml:space="preserve"> extension point that uses git as the underlying storage system</w:t>
       </w:r>
       <w:r>
         <w:t xml:space="preserve">. </w:t>
@@ -8961,6 +9089,7 @@
       </w:pPr>
       <w:proofErr w:type="spellStart"/>
       <w:r>
+        <w:lastRenderedPageBreak/>
         <w:t>org.csstudio.saverestore.help</w:t>
       </w:r>
       <w:proofErr w:type="spellEnd"/>
@@ -9052,15 +9181,7 @@
       </w:r>
       <w:proofErr w:type="spellEnd"/>
       <w:r>
-        <w:t xml:space="preserve">: includes the </w:t>
-      </w:r>
-      <w:proofErr w:type="spellStart"/>
-      <w:r>
-        <w:t>git</w:t>
-      </w:r>
-      <w:proofErr w:type="spellEnd"/>
-      <w:r>
-        <w:t xml:space="preserve"> data provider. It depends on the </w:t>
+        <w:t xml:space="preserve">: includes the git data provider. It depends on the </w:t>
       </w:r>
       <w:proofErr w:type="spellStart"/>
       <w:proofErr w:type="gramStart"/>
@@ -9162,18 +9283,17 @@
       <w:pPr>
         <w:pStyle w:val="Heading4"/>
       </w:pPr>
-      <w:bookmarkStart w:id="37" w:name="_Toc444253367"/>
+      <w:bookmarkStart w:id="38" w:name="_Toc466404082"/>
       <w:r>
         <w:t>Extension Points</w:t>
       </w:r>
-      <w:bookmarkEnd w:id="37"/>
+      <w:bookmarkEnd w:id="38"/>
     </w:p>
     <w:p>
       <w:pPr>
         <w:pStyle w:val="BodyText"/>
       </w:pPr>
       <w:r>
-        <w:lastRenderedPageBreak/>
         <w:t xml:space="preserve">The following extension points are defined in the </w:t>
       </w:r>
       <w:proofErr w:type="spellStart"/>
@@ -9182,7 +9302,10 @@
       </w:r>
       <w:proofErr w:type="spellEnd"/>
       <w:r>
-        <w:t xml:space="preserve"> application. Please refer to the extension </w:t>
+        <w:t xml:space="preserve"> application. R</w:t>
+      </w:r>
+      <w:r>
+        <w:t xml:space="preserve">efer to the extension </w:t>
       </w:r>
       <w:proofErr w:type="gramStart"/>
       <w:r>
@@ -9190,7 +9313,13 @@
       </w:r>
       <w:proofErr w:type="gramEnd"/>
       <w:r>
-        <w:t xml:space="preserve"> schema definition to obtain more details. Refer to </w:t>
+        <w:t xml:space="preserve"> schema definition</w:t>
+      </w:r>
+      <w:r>
+        <w:t>s</w:t>
+      </w:r>
+      <w:r>
+        <w:t xml:space="preserve"> to obtain more details. Refer to </w:t>
       </w:r>
       <w:proofErr w:type="spellStart"/>
       <w:r>
@@ -9217,15 +9346,7 @@
       <w:proofErr w:type="spellEnd"/>
       <w:proofErr w:type="gramEnd"/>
       <w:r>
-        <w:t xml:space="preserve"> provides a mechanism to plug in different sources for the save sets and snapshots, such as </w:t>
-      </w:r>
-      <w:proofErr w:type="spellStart"/>
-      <w:r>
-        <w:t>git</w:t>
-      </w:r>
-      <w:proofErr w:type="spellEnd"/>
-      <w:r>
-        <w:t xml:space="preserve">, or MASAR. The provider is identified by a unique ID, a readable name and description and a class, which implements the </w:t>
+        <w:t xml:space="preserve"> provides a mechanism to plug in different sources for the save sets and snapshots, such as git, or MASAR. The provider is identified by a unique ID, a readable name and description and a class, which implements the </w:t>
       </w:r>
       <w:proofErr w:type="spellStart"/>
       <w:r>
@@ -9271,15 +9392,7 @@
       <w:proofErr w:type="spellEnd"/>
       <w:proofErr w:type="gramEnd"/>
       <w:r>
-        <w:t xml:space="preserve"> allows to plug-in a mechanism to retrieve the </w:t>
-      </w:r>
-      <w:proofErr w:type="spellStart"/>
-      <w:r>
-        <w:t>readback</w:t>
-      </w:r>
-      <w:proofErr w:type="spellEnd"/>
-      <w:r>
-        <w:t xml:space="preserve"> names and </w:t>
+        <w:t xml:space="preserve"> allows to plug-in a mechanism to retrieve the readback names and </w:t>
       </w:r>
       <w:proofErr w:type="spellStart"/>
       <w:r>
@@ -9349,13 +9462,6 @@
       <w:r>
         <w:t xml:space="preserve"> provides an additional implementation of the base level browser UI. This can be any kind of (JavaFX based) component that allows browsing and selecting the base levels, such as for example the periodic table.</w:t>
       </w:r>
-    </w:p>
-    <w:p>
-      <w:pPr>
-        <w:pStyle w:val="BodyText"/>
-      </w:pPr>
-      <w:bookmarkStart w:id="38" w:name="_GoBack"/>
-      <w:bookmarkEnd w:id="38"/>
     </w:p>
     <w:p>
       <w:pPr>
@@ -9400,12 +9506,12 @@
     <w:r>
       <w:rPr>
         <w:noProof/>
-        <w:lang w:val="sl-SI" w:eastAsia="sl-SI" w:bidi="km-KH"/>
+        <w:lang w:val="sl-SI" w:eastAsia="sl-SI"/>
       </w:rPr>
       <w:drawing>
-        <wp:inline distT="0" distB="0" distL="0" distR="0" wp14:anchorId="050D03D1" wp14:editId="5F581189">
-          <wp:extent cx="5365769" cy="123825"/>
-          <wp:effectExtent l="0" t="0" r="6350" b="9525"/>
+        <wp:inline distT="0" distB="0" distL="0" distR="0" wp14:anchorId="74229048" wp14:editId="6D060D78">
+          <wp:extent cx="5364499" cy="123825"/>
+          <wp:effectExtent l="0" t="0" r="7620" b="9525"/>
           <wp:docPr id="64" name="Picture 40" descr="Lower Horizontal Line"/>
           <wp:cNvGraphicFramePr>
             <a:graphicFrameLocks xmlns:a="http://schemas.openxmlformats.org/drawingml/2006/main"/>
@@ -9429,7 +9535,7 @@
                 <pic:spPr bwMode="auto">
                   <a:xfrm flipV="1">
                     <a:off x="0" y="0"/>
-                    <a:ext cx="5365769" cy="123825"/>
+                    <a:ext cx="5364499" cy="123825"/>
                   </a:xfrm>
                   <a:prstGeom prst="rect">
                     <a:avLst/>
@@ -9588,7 +9694,7 @@
       <w:rPr>
         <w:noProof/>
       </w:rPr>
-      <w:t>xii</w:t>
+      <w:t>ii</w:t>
     </w:r>
     <w:r>
       <w:rPr>
@@ -9715,10 +9821,10 @@
     <w:r>
       <w:rPr>
         <w:noProof/>
-        <w:lang w:val="sl-SI" w:eastAsia="sl-SI" w:bidi="km-KH"/>
+        <w:lang w:val="sl-SI" w:eastAsia="sl-SI"/>
       </w:rPr>
       <w:drawing>
-        <wp:inline distT="0" distB="0" distL="0" distR="0" wp14:anchorId="2F1F9140" wp14:editId="691419E4">
+        <wp:inline distT="0" distB="0" distL="0" distR="0" wp14:anchorId="11129D0F" wp14:editId="12200BD0">
           <wp:extent cx="5364000" cy="124127"/>
           <wp:effectExtent l="19050" t="0" r="8100" b="0"/>
           <wp:docPr id="65" name="Picture 40" descr="Lower Horizontal Line"/>
@@ -9874,7 +9980,7 @@
     <w:r>
       <w:rPr>
         <w:noProof/>
-        <w:lang w:val="sl-SI" w:eastAsia="sl-SI" w:bidi="km-KH"/>
+        <w:lang w:val="sl-SI" w:eastAsia="sl-SI"/>
       </w:rPr>
       <w:drawing>
         <wp:inline distT="0" distB="0" distL="0" distR="0" wp14:anchorId="34F49B4B" wp14:editId="26F659B9">
@@ -10140,7 +10246,7 @@
       <w:fldChar w:fldCharType="separate"/>
     </w:r>
     <w:r>
-      <w:instrText>0.1</w:instrText>
+      <w:instrText>1.1</w:instrText>
     </w:r>
     <w:r>
       <w:fldChar w:fldCharType="end"/>
@@ -10167,7 +10273,7 @@
       <w:rPr>
         <w:noProof/>
       </w:rPr>
-      <w:t>0.1</w:t>
+      <w:t>1.1</w:t>
     </w:r>
     <w:r>
       <w:fldChar w:fldCharType="end"/>
@@ -10178,7 +10284,7 @@
     <w:r>
       <w:rPr>
         <w:noProof/>
-        <w:lang w:val="sl-SI" w:eastAsia="sl-SI" w:bidi="km-KH"/>
+        <w:lang w:val="sl-SI" w:eastAsia="sl-SI"/>
       </w:rPr>
       <w:drawing>
         <wp:inline distT="0" distB="0" distL="0" distR="0" wp14:anchorId="1A51EB17" wp14:editId="53B488BA">
@@ -10289,7 +10395,7 @@
       <w:fldChar w:fldCharType="separate"/>
     </w:r>
     <w:r>
-      <w:t>0.1</w:t>
+      <w:t>1.1</w:t>
     </w:r>
     <w:r>
       <w:fldChar w:fldCharType="end"/>
@@ -10300,7 +10406,7 @@
     <w:r>
       <w:rPr>
         <w:noProof/>
-        <w:lang w:val="sl-SI" w:eastAsia="sl-SI" w:bidi="km-KH"/>
+        <w:lang w:val="sl-SI" w:eastAsia="sl-SI"/>
       </w:rPr>
       <w:drawing>
         <wp:inline distT="0" distB="0" distL="0" distR="0" wp14:anchorId="4FEE2A53" wp14:editId="7EDA9B6C">
@@ -10358,7 +10464,7 @@
     <w:r>
       <w:rPr>
         <w:noProof/>
-        <w:lang w:val="sl-SI" w:eastAsia="sl-SI" w:bidi="km-KH"/>
+        <w:lang w:val="sl-SI" w:eastAsia="sl-SI"/>
       </w:rPr>
       <w:drawing>
         <wp:inline distT="0" distB="0" distL="0" distR="0" wp14:anchorId="336BEDF5" wp14:editId="4E9493BD">
@@ -44254,7 +44360,7 @@
 </file>
 
 <file path=customXml/itemProps1.xml><?xml version="1.0" encoding="utf-8"?>
-<ds:datastoreItem xmlns:ds="http://schemas.openxmlformats.org/officeDocument/2006/customXml" ds:itemID="{29545814-3E2F-45B8-9D4A-FE643E2FBCDD}">
+<ds:datastoreItem xmlns:ds="http://schemas.openxmlformats.org/officeDocument/2006/customXml" ds:itemID="{FC296708-E479-4E4D-861B-5770DF857A73}">
   <ds:schemaRefs>
     <ds:schemaRef ds:uri="http://schemas.openxmlformats.org/officeDocument/2006/bibliography"/>
   </ds:schemaRefs>

</xml_diff>